<commit_message>
version 8.6 Refactoring (also test cases)
</commit_message>
<xml_diff>
--- a/cs3343proj/RefactorReport.docx
+++ b/cs3343proj/RefactorReport.docx
@@ -420,28 +420,7 @@
           <w:rFonts w:ascii="Consolas" w:hAnsi="Consolas" w:cs="Consolas"/>
           <w:color w:val="000000"/>
         </w:rPr>
-        <w:t>testCS2205Fri</w:t>
-      </w:r>
-      <w:r>
-        <w:rPr>
-          <w:rFonts w:ascii="Consolas" w:hAnsi="Consolas" w:cs="Consolas"/>
-          <w:color w:val="000000"/>
-        </w:rPr>
-        <w:t xml:space="preserve">/ </w:t>
-      </w:r>
-      <w:r>
-        <w:rPr>
-          <w:rFonts w:ascii="Consolas" w:hAnsi="Consolas" w:cs="Consolas"/>
-          <w:color w:val="000000"/>
-        </w:rPr>
-        <w:t>testCS2201Tue</w:t>
-      </w:r>
-      <w:r>
-        <w:rPr>
-          <w:rFonts w:ascii="Consolas" w:hAnsi="Consolas" w:cs="Consolas"/>
-          <w:color w:val="000000"/>
-        </w:rPr>
-        <w:t>/</w:t>
+        <w:t>testCS2205Fri/ testCS2201Tue/</w:t>
       </w:r>
       <w:proofErr w:type="spellStart"/>
       <w:r>
@@ -506,10 +485,7 @@
             </w:pPr>
             <w:proofErr w:type="spellStart"/>
             <w:r>
-              <w:t>IO</w:t>
-            </w:r>
-            <w:r>
-              <w:t>.readTimeslots</w:t>
+              <w:t>IO.readTimeslots</w:t>
             </w:r>
             <w:proofErr w:type="spellEnd"/>
             <w:r>
@@ -542,10 +518,7 @@
           <w:p>
             <w:proofErr w:type="spellStart"/>
             <w:r>
-              <w:t>p</w:t>
-            </w:r>
-            <w:r>
-              <w:t>rintScheduleHeader</w:t>
+              <w:t>printScheduleHeader</w:t>
             </w:r>
             <w:proofErr w:type="spellEnd"/>
             <w:r>
@@ -601,13 +574,7 @@
                 <w:rFonts w:cs="Consolas"/>
               </w:rPr>
               <w:lastRenderedPageBreak/>
-              <w:t>Schedule</w:t>
-            </w:r>
-            <w:r>
-              <w:rPr>
-                <w:rFonts w:cs="Consolas"/>
-              </w:rPr>
-              <w:t>.</w:t>
+              <w:t>Schedule.</w:t>
             </w:r>
             <w:r>
               <w:rPr>
@@ -3502,25 +3469,7 @@
                 <w:sz w:val="20"/>
                 <w:szCs w:val="20"/>
               </w:rPr>
-              <w:t>&lt;</w:t>
-            </w:r>
-            <w:r>
-              <w:rPr>
-                <w:rFonts w:ascii="Consolas" w:hAnsi="Consolas" w:cs="Consolas"/>
-                <w:color w:val="000000"/>
-                <w:sz w:val="20"/>
-                <w:szCs w:val="20"/>
-              </w:rPr>
-              <w:t xml:space="preserve">Timeslot&gt; </w:t>
-            </w:r>
-            <w:r>
-              <w:rPr>
-                <w:rFonts w:ascii="Consolas" w:hAnsi="Consolas" w:cs="Consolas"/>
-                <w:color w:val="000000"/>
-                <w:sz w:val="20"/>
-                <w:szCs w:val="20"/>
-              </w:rPr>
-              <w:t xml:space="preserve">l, </w:t>
+              <w:t xml:space="preserve">&lt;Timeslot&gt; l, </w:t>
             </w:r>
             <w:proofErr w:type="spellStart"/>
             <w:r>
@@ -3882,16 +3831,7 @@
                 <w:sz w:val="20"/>
                 <w:szCs w:val="20"/>
               </w:rPr>
-              <w:t xml:space="preserve"> (Timeslot s : l</w:t>
-            </w:r>
-            <w:r>
-              <w:rPr>
-                <w:rFonts w:ascii="Consolas" w:hAnsi="Consolas" w:cs="Consolas"/>
-                <w:color w:val="000000"/>
-                <w:sz w:val="20"/>
-                <w:szCs w:val="20"/>
-              </w:rPr>
-              <w:t>)</w:t>
+              <w:t xml:space="preserve"> (Timeslot s : l)</w:t>
             </w:r>
           </w:p>
           <w:p>
@@ -5553,16 +5493,7 @@
                 <w:sz w:val="20"/>
                 <w:szCs w:val="20"/>
               </w:rPr>
-              <w:t>&lt;Timeslot&gt;</w:t>
-            </w:r>
-            <w:r>
-              <w:rPr>
-                <w:rFonts w:ascii="Consolas" w:hAnsi="Consolas" w:cs="Consolas"/>
-                <w:color w:val="000000"/>
-                <w:sz w:val="20"/>
-                <w:szCs w:val="20"/>
-              </w:rPr>
-              <w:t xml:space="preserve"> timetable, </w:t>
+              <w:t xml:space="preserve">&lt;Timeslot&gt; timetable, </w:t>
             </w:r>
             <w:proofErr w:type="spellStart"/>
             <w:r>
@@ -7922,18 +7853,7 @@
                 <w:sz w:val="20"/>
                 <w:szCs w:val="20"/>
               </w:rPr>
-              <w:t xml:space="preserve"> (Timeslot k </w:t>
-            </w:r>
-            <w:bookmarkStart w:id="0" w:name="_GoBack"/>
-            <w:bookmarkEnd w:id="0"/>
-            <w:r>
-              <w:rPr>
-                <w:rFonts w:ascii="Consolas" w:hAnsi="Consolas" w:cs="Consolas"/>
-                <w:color w:val="000000"/>
-                <w:sz w:val="20"/>
-                <w:szCs w:val="20"/>
-              </w:rPr>
-              <w:t xml:space="preserve">: </w:t>
+              <w:t xml:space="preserve"> (Timeslot k : </w:t>
             </w:r>
             <w:proofErr w:type="spellStart"/>
             <w:r>
@@ -12958,6 +12878,3578 @@
         </w:tc>
       </w:tr>
     </w:tbl>
+    <w:p/>
+    <w:p>
+      <w:proofErr w:type="spellStart"/>
+      <w:proofErr w:type="gramStart"/>
+      <w:r>
+        <w:t>sortByStartTime</w:t>
+      </w:r>
+      <w:proofErr w:type="spellEnd"/>
+      <w:proofErr w:type="gramEnd"/>
+      <w:r>
+        <w:t xml:space="preserve"> Move from Schedule to Timetable</w:t>
+      </w:r>
+    </w:p>
+    <w:p>
+      <w:proofErr w:type="gramStart"/>
+      <w:r>
+        <w:t>before</w:t>
+      </w:r>
+      <w:proofErr w:type="gramEnd"/>
+    </w:p>
+    <w:tbl>
+      <w:tblPr>
+        <w:tblStyle w:val="TableGrid"/>
+        <w:tblW w:w="0" w:type="auto"/>
+        <w:tblLook w:val="04A0" w:firstRow="1" w:lastRow="0" w:firstColumn="1" w:lastColumn="0" w:noHBand="0" w:noVBand="1"/>
+      </w:tblPr>
+      <w:tblGrid>
+        <w:gridCol w:w="10457"/>
+      </w:tblGrid>
+      <w:tr>
+        <w:tc>
+          <w:tcPr>
+            <w:tcW w:w="10457" w:type="dxa"/>
+          </w:tcPr>
+          <w:p>
+            <w:r>
+              <w:t>Schedule:</w:t>
+            </w:r>
+          </w:p>
+          <w:p>
+            <w:pPr>
+              <w:autoSpaceDE w:val="0"/>
+              <w:autoSpaceDN w:val="0"/>
+              <w:adjustRightInd w:val="0"/>
+              <w:rPr>
+                <w:rFonts w:ascii="Consolas" w:hAnsi="Consolas" w:cs="Consolas"/>
+                <w:sz w:val="20"/>
+                <w:szCs w:val="20"/>
+              </w:rPr>
+            </w:pPr>
+            <w:r>
+              <w:rPr>
+                <w:rFonts w:ascii="Consolas" w:hAnsi="Consolas" w:cs="Consolas"/>
+                <w:color w:val="3F7F5F"/>
+                <w:sz w:val="20"/>
+                <w:szCs w:val="20"/>
+              </w:rPr>
+              <w:tab/>
+              <w:t xml:space="preserve">public void </w:t>
+            </w:r>
+            <w:proofErr w:type="spellStart"/>
+            <w:r>
+              <w:rPr>
+                <w:rFonts w:ascii="Consolas" w:hAnsi="Consolas" w:cs="Consolas"/>
+                <w:color w:val="3F7F5F"/>
+                <w:sz w:val="20"/>
+                <w:szCs w:val="20"/>
+              </w:rPr>
+              <w:t>sortByStartTime</w:t>
+            </w:r>
+            <w:proofErr w:type="spellEnd"/>
+            <w:r>
+              <w:rPr>
+                <w:rFonts w:ascii="Consolas" w:hAnsi="Consolas" w:cs="Consolas"/>
+                <w:color w:val="3F7F5F"/>
+                <w:sz w:val="20"/>
+                <w:szCs w:val="20"/>
+              </w:rPr>
+              <w:t>(Timetable timetable, Timetable result) {</w:t>
+            </w:r>
+          </w:p>
+          <w:p>
+            <w:pPr>
+              <w:autoSpaceDE w:val="0"/>
+              <w:autoSpaceDN w:val="0"/>
+              <w:adjustRightInd w:val="0"/>
+              <w:rPr>
+                <w:rFonts w:ascii="Consolas" w:hAnsi="Consolas" w:cs="Consolas"/>
+                <w:sz w:val="20"/>
+                <w:szCs w:val="20"/>
+              </w:rPr>
+            </w:pPr>
+            <w:r>
+              <w:rPr>
+                <w:rFonts w:ascii="Consolas" w:hAnsi="Consolas" w:cs="Consolas"/>
+                <w:color w:val="3F7F5F"/>
+                <w:sz w:val="20"/>
+                <w:szCs w:val="20"/>
+              </w:rPr>
+              <w:tab/>
+            </w:r>
+            <w:r>
+              <w:rPr>
+                <w:rFonts w:ascii="Consolas" w:hAnsi="Consolas" w:cs="Consolas"/>
+                <w:color w:val="3F7F5F"/>
+                <w:sz w:val="20"/>
+                <w:szCs w:val="20"/>
+              </w:rPr>
+              <w:tab/>
+              <w:t>if (</w:t>
+            </w:r>
+            <w:proofErr w:type="spellStart"/>
+            <w:r>
+              <w:rPr>
+                <w:rFonts w:ascii="Consolas" w:hAnsi="Consolas" w:cs="Consolas"/>
+                <w:color w:val="3F7F5F"/>
+                <w:sz w:val="20"/>
+                <w:szCs w:val="20"/>
+              </w:rPr>
+              <w:t>timetable.size</w:t>
+            </w:r>
+            <w:proofErr w:type="spellEnd"/>
+            <w:r>
+              <w:rPr>
+                <w:rFonts w:ascii="Consolas" w:hAnsi="Consolas" w:cs="Consolas"/>
+                <w:color w:val="3F7F5F"/>
+                <w:sz w:val="20"/>
+                <w:szCs w:val="20"/>
+              </w:rPr>
+              <w:t>() == 1) {</w:t>
+            </w:r>
+          </w:p>
+          <w:p>
+            <w:pPr>
+              <w:autoSpaceDE w:val="0"/>
+              <w:autoSpaceDN w:val="0"/>
+              <w:adjustRightInd w:val="0"/>
+              <w:rPr>
+                <w:rFonts w:ascii="Consolas" w:hAnsi="Consolas" w:cs="Consolas"/>
+                <w:sz w:val="20"/>
+                <w:szCs w:val="20"/>
+              </w:rPr>
+            </w:pPr>
+            <w:r>
+              <w:rPr>
+                <w:rFonts w:ascii="Consolas" w:hAnsi="Consolas" w:cs="Consolas"/>
+                <w:color w:val="3F7F5F"/>
+                <w:sz w:val="20"/>
+                <w:szCs w:val="20"/>
+              </w:rPr>
+              <w:tab/>
+            </w:r>
+            <w:r>
+              <w:rPr>
+                <w:rFonts w:ascii="Consolas" w:hAnsi="Consolas" w:cs="Consolas"/>
+                <w:color w:val="3F7F5F"/>
+                <w:sz w:val="20"/>
+                <w:szCs w:val="20"/>
+              </w:rPr>
+              <w:tab/>
+            </w:r>
+            <w:r>
+              <w:rPr>
+                <w:rFonts w:ascii="Consolas" w:hAnsi="Consolas" w:cs="Consolas"/>
+                <w:color w:val="3F7F5F"/>
+                <w:sz w:val="20"/>
+                <w:szCs w:val="20"/>
+              </w:rPr>
+              <w:tab/>
+            </w:r>
+            <w:proofErr w:type="spellStart"/>
+            <w:r>
+              <w:rPr>
+                <w:rFonts w:ascii="Consolas" w:hAnsi="Consolas" w:cs="Consolas"/>
+                <w:color w:val="3F7F5F"/>
+                <w:sz w:val="20"/>
+                <w:szCs w:val="20"/>
+              </w:rPr>
+              <w:t>result.add</w:t>
+            </w:r>
+            <w:proofErr w:type="spellEnd"/>
+            <w:r>
+              <w:rPr>
+                <w:rFonts w:ascii="Consolas" w:hAnsi="Consolas" w:cs="Consolas"/>
+                <w:color w:val="3F7F5F"/>
+                <w:sz w:val="20"/>
+                <w:szCs w:val="20"/>
+              </w:rPr>
+              <w:t>(</w:t>
+            </w:r>
+            <w:proofErr w:type="spellStart"/>
+            <w:r>
+              <w:rPr>
+                <w:rFonts w:ascii="Consolas" w:hAnsi="Consolas" w:cs="Consolas"/>
+                <w:color w:val="3F7F5F"/>
+                <w:sz w:val="20"/>
+                <w:szCs w:val="20"/>
+              </w:rPr>
+              <w:t>timetable.get</w:t>
+            </w:r>
+            <w:proofErr w:type="spellEnd"/>
+            <w:r>
+              <w:rPr>
+                <w:rFonts w:ascii="Consolas" w:hAnsi="Consolas" w:cs="Consolas"/>
+                <w:color w:val="3F7F5F"/>
+                <w:sz w:val="20"/>
+                <w:szCs w:val="20"/>
+              </w:rPr>
+              <w:t>(0));</w:t>
+            </w:r>
+          </w:p>
+          <w:p>
+            <w:pPr>
+              <w:autoSpaceDE w:val="0"/>
+              <w:autoSpaceDN w:val="0"/>
+              <w:adjustRightInd w:val="0"/>
+              <w:rPr>
+                <w:rFonts w:ascii="Consolas" w:hAnsi="Consolas" w:cs="Consolas"/>
+                <w:sz w:val="20"/>
+                <w:szCs w:val="20"/>
+              </w:rPr>
+            </w:pPr>
+            <w:r>
+              <w:rPr>
+                <w:rFonts w:ascii="Consolas" w:hAnsi="Consolas" w:cs="Consolas"/>
+                <w:color w:val="3F7F5F"/>
+                <w:sz w:val="20"/>
+                <w:szCs w:val="20"/>
+              </w:rPr>
+              <w:tab/>
+            </w:r>
+            <w:r>
+              <w:rPr>
+                <w:rFonts w:ascii="Consolas" w:hAnsi="Consolas" w:cs="Consolas"/>
+                <w:color w:val="3F7F5F"/>
+                <w:sz w:val="20"/>
+                <w:szCs w:val="20"/>
+              </w:rPr>
+              <w:tab/>
+            </w:r>
+            <w:r>
+              <w:rPr>
+                <w:rFonts w:ascii="Consolas" w:hAnsi="Consolas" w:cs="Consolas"/>
+                <w:color w:val="3F7F5F"/>
+                <w:sz w:val="20"/>
+                <w:szCs w:val="20"/>
+              </w:rPr>
+              <w:tab/>
+              <w:t>return;</w:t>
+            </w:r>
+          </w:p>
+          <w:p>
+            <w:pPr>
+              <w:autoSpaceDE w:val="0"/>
+              <w:autoSpaceDN w:val="0"/>
+              <w:adjustRightInd w:val="0"/>
+              <w:rPr>
+                <w:rFonts w:ascii="Consolas" w:hAnsi="Consolas" w:cs="Consolas"/>
+                <w:sz w:val="20"/>
+                <w:szCs w:val="20"/>
+              </w:rPr>
+            </w:pPr>
+            <w:r>
+              <w:rPr>
+                <w:rFonts w:ascii="Consolas" w:hAnsi="Consolas" w:cs="Consolas"/>
+                <w:color w:val="3F7F5F"/>
+                <w:sz w:val="20"/>
+                <w:szCs w:val="20"/>
+              </w:rPr>
+              <w:tab/>
+            </w:r>
+            <w:r>
+              <w:rPr>
+                <w:rFonts w:ascii="Consolas" w:hAnsi="Consolas" w:cs="Consolas"/>
+                <w:color w:val="3F7F5F"/>
+                <w:sz w:val="20"/>
+                <w:szCs w:val="20"/>
+              </w:rPr>
+              <w:tab/>
+              <w:t>}</w:t>
+            </w:r>
+          </w:p>
+          <w:p>
+            <w:pPr>
+              <w:autoSpaceDE w:val="0"/>
+              <w:autoSpaceDN w:val="0"/>
+              <w:adjustRightInd w:val="0"/>
+              <w:rPr>
+                <w:rFonts w:ascii="Consolas" w:hAnsi="Consolas" w:cs="Consolas"/>
+                <w:sz w:val="20"/>
+                <w:szCs w:val="20"/>
+              </w:rPr>
+            </w:pPr>
+          </w:p>
+          <w:p>
+            <w:pPr>
+              <w:autoSpaceDE w:val="0"/>
+              <w:autoSpaceDN w:val="0"/>
+              <w:adjustRightInd w:val="0"/>
+              <w:rPr>
+                <w:rFonts w:ascii="Consolas" w:hAnsi="Consolas" w:cs="Consolas"/>
+                <w:sz w:val="20"/>
+                <w:szCs w:val="20"/>
+              </w:rPr>
+            </w:pPr>
+            <w:r>
+              <w:rPr>
+                <w:rFonts w:ascii="Consolas" w:hAnsi="Consolas" w:cs="Consolas"/>
+                <w:color w:val="3F7F5F"/>
+                <w:sz w:val="20"/>
+                <w:szCs w:val="20"/>
+              </w:rPr>
+              <w:tab/>
+            </w:r>
+            <w:r>
+              <w:rPr>
+                <w:rFonts w:ascii="Consolas" w:hAnsi="Consolas" w:cs="Consolas"/>
+                <w:color w:val="3F7F5F"/>
+                <w:sz w:val="20"/>
+                <w:szCs w:val="20"/>
+              </w:rPr>
+              <w:tab/>
+              <w:t xml:space="preserve">double </w:t>
+            </w:r>
+            <w:r>
+              <w:rPr>
+                <w:rFonts w:ascii="Consolas" w:hAnsi="Consolas" w:cs="Consolas"/>
+                <w:color w:val="3F7F5F"/>
+                <w:sz w:val="20"/>
+                <w:szCs w:val="20"/>
+                <w:u w:val="single"/>
+              </w:rPr>
+              <w:t>min</w:t>
+            </w:r>
+            <w:r>
+              <w:rPr>
+                <w:rFonts w:ascii="Consolas" w:hAnsi="Consolas" w:cs="Consolas"/>
+                <w:color w:val="3F7F5F"/>
+                <w:sz w:val="20"/>
+                <w:szCs w:val="20"/>
+              </w:rPr>
+              <w:t xml:space="preserve"> = </w:t>
+            </w:r>
+            <w:proofErr w:type="spellStart"/>
+            <w:r>
+              <w:rPr>
+                <w:rFonts w:ascii="Consolas" w:hAnsi="Consolas" w:cs="Consolas"/>
+                <w:color w:val="3F7F5F"/>
+                <w:sz w:val="20"/>
+                <w:szCs w:val="20"/>
+              </w:rPr>
+              <w:t>Double.MAX_VALUE</w:t>
+            </w:r>
+            <w:proofErr w:type="spellEnd"/>
+            <w:r>
+              <w:rPr>
+                <w:rFonts w:ascii="Consolas" w:hAnsi="Consolas" w:cs="Consolas"/>
+                <w:color w:val="3F7F5F"/>
+                <w:sz w:val="20"/>
+                <w:szCs w:val="20"/>
+              </w:rPr>
+              <w:t>;</w:t>
+            </w:r>
+          </w:p>
+          <w:p>
+            <w:pPr>
+              <w:autoSpaceDE w:val="0"/>
+              <w:autoSpaceDN w:val="0"/>
+              <w:adjustRightInd w:val="0"/>
+              <w:rPr>
+                <w:rFonts w:ascii="Consolas" w:hAnsi="Consolas" w:cs="Consolas"/>
+                <w:sz w:val="20"/>
+                <w:szCs w:val="20"/>
+              </w:rPr>
+            </w:pPr>
+            <w:r>
+              <w:rPr>
+                <w:rFonts w:ascii="Consolas" w:hAnsi="Consolas" w:cs="Consolas"/>
+                <w:color w:val="3F7F5F"/>
+                <w:sz w:val="20"/>
+                <w:szCs w:val="20"/>
+              </w:rPr>
+              <w:tab/>
+            </w:r>
+            <w:r>
+              <w:rPr>
+                <w:rFonts w:ascii="Consolas" w:hAnsi="Consolas" w:cs="Consolas"/>
+                <w:color w:val="3F7F5F"/>
+                <w:sz w:val="20"/>
+                <w:szCs w:val="20"/>
+              </w:rPr>
+              <w:tab/>
+            </w:r>
+            <w:proofErr w:type="spellStart"/>
+            <w:r>
+              <w:rPr>
+                <w:rFonts w:ascii="Consolas" w:hAnsi="Consolas" w:cs="Consolas"/>
+                <w:color w:val="3F7F5F"/>
+                <w:sz w:val="20"/>
+                <w:szCs w:val="20"/>
+                <w:u w:val="single"/>
+              </w:rPr>
+              <w:t>int</w:t>
+            </w:r>
+            <w:proofErr w:type="spellEnd"/>
+            <w:r>
+              <w:rPr>
+                <w:rFonts w:ascii="Consolas" w:hAnsi="Consolas" w:cs="Consolas"/>
+                <w:color w:val="3F7F5F"/>
+                <w:sz w:val="20"/>
+                <w:szCs w:val="20"/>
+              </w:rPr>
+              <w:t xml:space="preserve"> </w:t>
+            </w:r>
+            <w:proofErr w:type="spellStart"/>
+            <w:r>
+              <w:rPr>
+                <w:rFonts w:ascii="Consolas" w:hAnsi="Consolas" w:cs="Consolas"/>
+                <w:color w:val="3F7F5F"/>
+                <w:sz w:val="20"/>
+                <w:szCs w:val="20"/>
+              </w:rPr>
+              <w:t>minIdx</w:t>
+            </w:r>
+            <w:proofErr w:type="spellEnd"/>
+            <w:r>
+              <w:rPr>
+                <w:rFonts w:ascii="Consolas" w:hAnsi="Consolas" w:cs="Consolas"/>
+                <w:color w:val="3F7F5F"/>
+                <w:sz w:val="20"/>
+                <w:szCs w:val="20"/>
+              </w:rPr>
+              <w:t xml:space="preserve"> = 0;</w:t>
+            </w:r>
+          </w:p>
+          <w:p>
+            <w:pPr>
+              <w:autoSpaceDE w:val="0"/>
+              <w:autoSpaceDN w:val="0"/>
+              <w:adjustRightInd w:val="0"/>
+              <w:rPr>
+                <w:rFonts w:ascii="Consolas" w:hAnsi="Consolas" w:cs="Consolas"/>
+                <w:sz w:val="20"/>
+                <w:szCs w:val="20"/>
+              </w:rPr>
+            </w:pPr>
+            <w:r>
+              <w:rPr>
+                <w:rFonts w:ascii="Consolas" w:hAnsi="Consolas" w:cs="Consolas"/>
+                <w:color w:val="3F7F5F"/>
+                <w:sz w:val="20"/>
+                <w:szCs w:val="20"/>
+              </w:rPr>
+              <w:tab/>
+            </w:r>
+            <w:r>
+              <w:rPr>
+                <w:rFonts w:ascii="Consolas" w:hAnsi="Consolas" w:cs="Consolas"/>
+                <w:color w:val="3F7F5F"/>
+                <w:sz w:val="20"/>
+                <w:szCs w:val="20"/>
+              </w:rPr>
+              <w:tab/>
+              <w:t>for (</w:t>
+            </w:r>
+            <w:proofErr w:type="spellStart"/>
+            <w:r>
+              <w:rPr>
+                <w:rFonts w:ascii="Consolas" w:hAnsi="Consolas" w:cs="Consolas"/>
+                <w:color w:val="3F7F5F"/>
+                <w:sz w:val="20"/>
+                <w:szCs w:val="20"/>
+                <w:u w:val="single"/>
+              </w:rPr>
+              <w:t>int</w:t>
+            </w:r>
+            <w:proofErr w:type="spellEnd"/>
+            <w:r>
+              <w:rPr>
+                <w:rFonts w:ascii="Consolas" w:hAnsi="Consolas" w:cs="Consolas"/>
+                <w:color w:val="3F7F5F"/>
+                <w:sz w:val="20"/>
+                <w:szCs w:val="20"/>
+              </w:rPr>
+              <w:t xml:space="preserve"> </w:t>
+            </w:r>
+            <w:proofErr w:type="spellStart"/>
+            <w:r>
+              <w:rPr>
+                <w:rFonts w:ascii="Consolas" w:hAnsi="Consolas" w:cs="Consolas"/>
+                <w:color w:val="3F7F5F"/>
+                <w:sz w:val="20"/>
+                <w:szCs w:val="20"/>
+              </w:rPr>
+              <w:t>i</w:t>
+            </w:r>
+            <w:proofErr w:type="spellEnd"/>
+            <w:r>
+              <w:rPr>
+                <w:rFonts w:ascii="Consolas" w:hAnsi="Consolas" w:cs="Consolas"/>
+                <w:color w:val="3F7F5F"/>
+                <w:sz w:val="20"/>
+                <w:szCs w:val="20"/>
+              </w:rPr>
+              <w:t xml:space="preserve">=0; </w:t>
+            </w:r>
+            <w:proofErr w:type="spellStart"/>
+            <w:r>
+              <w:rPr>
+                <w:rFonts w:ascii="Consolas" w:hAnsi="Consolas" w:cs="Consolas"/>
+                <w:color w:val="3F7F5F"/>
+                <w:sz w:val="20"/>
+                <w:szCs w:val="20"/>
+              </w:rPr>
+              <w:t>i</w:t>
+            </w:r>
+            <w:proofErr w:type="spellEnd"/>
+            <w:r>
+              <w:rPr>
+                <w:rFonts w:ascii="Consolas" w:hAnsi="Consolas" w:cs="Consolas"/>
+                <w:color w:val="3F7F5F"/>
+                <w:sz w:val="20"/>
+                <w:szCs w:val="20"/>
+              </w:rPr>
+              <w:t>&lt;</w:t>
+            </w:r>
+            <w:proofErr w:type="spellStart"/>
+            <w:r>
+              <w:rPr>
+                <w:rFonts w:ascii="Consolas" w:hAnsi="Consolas" w:cs="Consolas"/>
+                <w:color w:val="3F7F5F"/>
+                <w:sz w:val="20"/>
+                <w:szCs w:val="20"/>
+              </w:rPr>
+              <w:t>timetable.size</w:t>
+            </w:r>
+            <w:proofErr w:type="spellEnd"/>
+            <w:r>
+              <w:rPr>
+                <w:rFonts w:ascii="Consolas" w:hAnsi="Consolas" w:cs="Consolas"/>
+                <w:color w:val="3F7F5F"/>
+                <w:sz w:val="20"/>
+                <w:szCs w:val="20"/>
+              </w:rPr>
+              <w:t xml:space="preserve">(); </w:t>
+            </w:r>
+            <w:proofErr w:type="spellStart"/>
+            <w:r>
+              <w:rPr>
+                <w:rFonts w:ascii="Consolas" w:hAnsi="Consolas" w:cs="Consolas"/>
+                <w:color w:val="3F7F5F"/>
+                <w:sz w:val="20"/>
+                <w:szCs w:val="20"/>
+              </w:rPr>
+              <w:t>i</w:t>
+            </w:r>
+            <w:proofErr w:type="spellEnd"/>
+            <w:r>
+              <w:rPr>
+                <w:rFonts w:ascii="Consolas" w:hAnsi="Consolas" w:cs="Consolas"/>
+                <w:color w:val="3F7F5F"/>
+                <w:sz w:val="20"/>
+                <w:szCs w:val="20"/>
+              </w:rPr>
+              <w:t>++) {</w:t>
+            </w:r>
+          </w:p>
+          <w:p>
+            <w:pPr>
+              <w:autoSpaceDE w:val="0"/>
+              <w:autoSpaceDN w:val="0"/>
+              <w:adjustRightInd w:val="0"/>
+              <w:rPr>
+                <w:rFonts w:ascii="Consolas" w:hAnsi="Consolas" w:cs="Consolas"/>
+                <w:sz w:val="20"/>
+                <w:szCs w:val="20"/>
+              </w:rPr>
+            </w:pPr>
+            <w:r>
+              <w:rPr>
+                <w:rFonts w:ascii="Consolas" w:hAnsi="Consolas" w:cs="Consolas"/>
+                <w:color w:val="3F7F5F"/>
+                <w:sz w:val="20"/>
+                <w:szCs w:val="20"/>
+              </w:rPr>
+              <w:tab/>
+            </w:r>
+            <w:r>
+              <w:rPr>
+                <w:rFonts w:ascii="Consolas" w:hAnsi="Consolas" w:cs="Consolas"/>
+                <w:color w:val="3F7F5F"/>
+                <w:sz w:val="20"/>
+                <w:szCs w:val="20"/>
+              </w:rPr>
+              <w:tab/>
+            </w:r>
+            <w:r>
+              <w:rPr>
+                <w:rFonts w:ascii="Consolas" w:hAnsi="Consolas" w:cs="Consolas"/>
+                <w:color w:val="3F7F5F"/>
+                <w:sz w:val="20"/>
+                <w:szCs w:val="20"/>
+              </w:rPr>
+              <w:tab/>
+              <w:t xml:space="preserve">if (timetable.get(i).getStartTime()+(timetable.get(i).getDay()-1)*24 &lt; </w:t>
+            </w:r>
+            <w:r>
+              <w:rPr>
+                <w:rFonts w:ascii="Consolas" w:hAnsi="Consolas" w:cs="Consolas"/>
+                <w:color w:val="3F7F5F"/>
+                <w:sz w:val="20"/>
+                <w:szCs w:val="20"/>
+                <w:u w:val="single"/>
+              </w:rPr>
+              <w:t>min</w:t>
+            </w:r>
+            <w:r>
+              <w:rPr>
+                <w:rFonts w:ascii="Consolas" w:hAnsi="Consolas" w:cs="Consolas"/>
+                <w:color w:val="3F7F5F"/>
+                <w:sz w:val="20"/>
+                <w:szCs w:val="20"/>
+              </w:rPr>
+              <w:t>) {</w:t>
+            </w:r>
+          </w:p>
+          <w:p>
+            <w:pPr>
+              <w:autoSpaceDE w:val="0"/>
+              <w:autoSpaceDN w:val="0"/>
+              <w:adjustRightInd w:val="0"/>
+              <w:rPr>
+                <w:rFonts w:ascii="Consolas" w:hAnsi="Consolas" w:cs="Consolas"/>
+                <w:sz w:val="20"/>
+                <w:szCs w:val="20"/>
+              </w:rPr>
+            </w:pPr>
+            <w:r>
+              <w:rPr>
+                <w:rFonts w:ascii="Consolas" w:hAnsi="Consolas" w:cs="Consolas"/>
+                <w:color w:val="3F7F5F"/>
+                <w:sz w:val="20"/>
+                <w:szCs w:val="20"/>
+              </w:rPr>
+              <w:tab/>
+            </w:r>
+            <w:r>
+              <w:rPr>
+                <w:rFonts w:ascii="Consolas" w:hAnsi="Consolas" w:cs="Consolas"/>
+                <w:color w:val="3F7F5F"/>
+                <w:sz w:val="20"/>
+                <w:szCs w:val="20"/>
+              </w:rPr>
+              <w:tab/>
+            </w:r>
+            <w:r>
+              <w:rPr>
+                <w:rFonts w:ascii="Consolas" w:hAnsi="Consolas" w:cs="Consolas"/>
+                <w:color w:val="3F7F5F"/>
+                <w:sz w:val="20"/>
+                <w:szCs w:val="20"/>
+              </w:rPr>
+              <w:tab/>
+            </w:r>
+            <w:r>
+              <w:rPr>
+                <w:rFonts w:ascii="Consolas" w:hAnsi="Consolas" w:cs="Consolas"/>
+                <w:color w:val="3F7F5F"/>
+                <w:sz w:val="20"/>
+                <w:szCs w:val="20"/>
+              </w:rPr>
+              <w:tab/>
+            </w:r>
+            <w:r>
+              <w:rPr>
+                <w:rFonts w:ascii="Consolas" w:hAnsi="Consolas" w:cs="Consolas"/>
+                <w:color w:val="3F7F5F"/>
+                <w:sz w:val="20"/>
+                <w:szCs w:val="20"/>
+                <w:u w:val="single"/>
+              </w:rPr>
+              <w:t>min</w:t>
+            </w:r>
+            <w:r>
+              <w:rPr>
+                <w:rFonts w:ascii="Consolas" w:hAnsi="Consolas" w:cs="Consolas"/>
+                <w:color w:val="3F7F5F"/>
+                <w:sz w:val="20"/>
+                <w:szCs w:val="20"/>
+              </w:rPr>
+              <w:t xml:space="preserve"> = timetable.get(i).getStartTime()+(timetable.get(i).getDay()-1)*24;</w:t>
+            </w:r>
+          </w:p>
+          <w:p>
+            <w:pPr>
+              <w:autoSpaceDE w:val="0"/>
+              <w:autoSpaceDN w:val="0"/>
+              <w:adjustRightInd w:val="0"/>
+              <w:rPr>
+                <w:rFonts w:ascii="Consolas" w:hAnsi="Consolas" w:cs="Consolas"/>
+                <w:sz w:val="20"/>
+                <w:szCs w:val="20"/>
+              </w:rPr>
+            </w:pPr>
+            <w:r>
+              <w:rPr>
+                <w:rFonts w:ascii="Consolas" w:hAnsi="Consolas" w:cs="Consolas"/>
+                <w:color w:val="3F7F5F"/>
+                <w:sz w:val="20"/>
+                <w:szCs w:val="20"/>
+              </w:rPr>
+              <w:tab/>
+            </w:r>
+            <w:r>
+              <w:rPr>
+                <w:rFonts w:ascii="Consolas" w:hAnsi="Consolas" w:cs="Consolas"/>
+                <w:color w:val="3F7F5F"/>
+                <w:sz w:val="20"/>
+                <w:szCs w:val="20"/>
+              </w:rPr>
+              <w:tab/>
+            </w:r>
+            <w:r>
+              <w:rPr>
+                <w:rFonts w:ascii="Consolas" w:hAnsi="Consolas" w:cs="Consolas"/>
+                <w:color w:val="3F7F5F"/>
+                <w:sz w:val="20"/>
+                <w:szCs w:val="20"/>
+              </w:rPr>
+              <w:tab/>
+            </w:r>
+            <w:r>
+              <w:rPr>
+                <w:rFonts w:ascii="Consolas" w:hAnsi="Consolas" w:cs="Consolas"/>
+                <w:color w:val="3F7F5F"/>
+                <w:sz w:val="20"/>
+                <w:szCs w:val="20"/>
+              </w:rPr>
+              <w:tab/>
+            </w:r>
+            <w:proofErr w:type="spellStart"/>
+            <w:r>
+              <w:rPr>
+                <w:rFonts w:ascii="Consolas" w:hAnsi="Consolas" w:cs="Consolas"/>
+                <w:color w:val="3F7F5F"/>
+                <w:sz w:val="20"/>
+                <w:szCs w:val="20"/>
+              </w:rPr>
+              <w:t>minIdx</w:t>
+            </w:r>
+            <w:proofErr w:type="spellEnd"/>
+            <w:r>
+              <w:rPr>
+                <w:rFonts w:ascii="Consolas" w:hAnsi="Consolas" w:cs="Consolas"/>
+                <w:color w:val="3F7F5F"/>
+                <w:sz w:val="20"/>
+                <w:szCs w:val="20"/>
+              </w:rPr>
+              <w:t xml:space="preserve"> = </w:t>
+            </w:r>
+            <w:proofErr w:type="spellStart"/>
+            <w:r>
+              <w:rPr>
+                <w:rFonts w:ascii="Consolas" w:hAnsi="Consolas" w:cs="Consolas"/>
+                <w:color w:val="3F7F5F"/>
+                <w:sz w:val="20"/>
+                <w:szCs w:val="20"/>
+              </w:rPr>
+              <w:t>i</w:t>
+            </w:r>
+            <w:proofErr w:type="spellEnd"/>
+            <w:r>
+              <w:rPr>
+                <w:rFonts w:ascii="Consolas" w:hAnsi="Consolas" w:cs="Consolas"/>
+                <w:color w:val="3F7F5F"/>
+                <w:sz w:val="20"/>
+                <w:szCs w:val="20"/>
+              </w:rPr>
+              <w:t>;</w:t>
+            </w:r>
+          </w:p>
+          <w:p>
+            <w:pPr>
+              <w:autoSpaceDE w:val="0"/>
+              <w:autoSpaceDN w:val="0"/>
+              <w:adjustRightInd w:val="0"/>
+              <w:rPr>
+                <w:rFonts w:ascii="Consolas" w:hAnsi="Consolas" w:cs="Consolas"/>
+                <w:sz w:val="20"/>
+                <w:szCs w:val="20"/>
+              </w:rPr>
+            </w:pPr>
+            <w:r>
+              <w:rPr>
+                <w:rFonts w:ascii="Consolas" w:hAnsi="Consolas" w:cs="Consolas"/>
+                <w:color w:val="3F7F5F"/>
+                <w:sz w:val="20"/>
+                <w:szCs w:val="20"/>
+              </w:rPr>
+              <w:tab/>
+            </w:r>
+            <w:r>
+              <w:rPr>
+                <w:rFonts w:ascii="Consolas" w:hAnsi="Consolas" w:cs="Consolas"/>
+                <w:color w:val="3F7F5F"/>
+                <w:sz w:val="20"/>
+                <w:szCs w:val="20"/>
+              </w:rPr>
+              <w:tab/>
+            </w:r>
+            <w:r>
+              <w:rPr>
+                <w:rFonts w:ascii="Consolas" w:hAnsi="Consolas" w:cs="Consolas"/>
+                <w:color w:val="3F7F5F"/>
+                <w:sz w:val="20"/>
+                <w:szCs w:val="20"/>
+              </w:rPr>
+              <w:tab/>
+              <w:t>}</w:t>
+            </w:r>
+          </w:p>
+          <w:p>
+            <w:pPr>
+              <w:autoSpaceDE w:val="0"/>
+              <w:autoSpaceDN w:val="0"/>
+              <w:adjustRightInd w:val="0"/>
+              <w:rPr>
+                <w:rFonts w:ascii="Consolas" w:hAnsi="Consolas" w:cs="Consolas"/>
+                <w:sz w:val="20"/>
+                <w:szCs w:val="20"/>
+              </w:rPr>
+            </w:pPr>
+            <w:r>
+              <w:rPr>
+                <w:rFonts w:ascii="Consolas" w:hAnsi="Consolas" w:cs="Consolas"/>
+                <w:color w:val="3F7F5F"/>
+                <w:sz w:val="20"/>
+                <w:szCs w:val="20"/>
+              </w:rPr>
+              <w:tab/>
+            </w:r>
+            <w:r>
+              <w:rPr>
+                <w:rFonts w:ascii="Consolas" w:hAnsi="Consolas" w:cs="Consolas"/>
+                <w:color w:val="3F7F5F"/>
+                <w:sz w:val="20"/>
+                <w:szCs w:val="20"/>
+              </w:rPr>
+              <w:tab/>
+              <w:t>}</w:t>
+            </w:r>
+          </w:p>
+          <w:p>
+            <w:pPr>
+              <w:autoSpaceDE w:val="0"/>
+              <w:autoSpaceDN w:val="0"/>
+              <w:adjustRightInd w:val="0"/>
+              <w:rPr>
+                <w:rFonts w:ascii="Consolas" w:hAnsi="Consolas" w:cs="Consolas"/>
+                <w:sz w:val="20"/>
+                <w:szCs w:val="20"/>
+              </w:rPr>
+            </w:pPr>
+          </w:p>
+          <w:p>
+            <w:pPr>
+              <w:autoSpaceDE w:val="0"/>
+              <w:autoSpaceDN w:val="0"/>
+              <w:adjustRightInd w:val="0"/>
+              <w:rPr>
+                <w:rFonts w:ascii="Consolas" w:hAnsi="Consolas" w:cs="Consolas"/>
+                <w:sz w:val="20"/>
+                <w:szCs w:val="20"/>
+              </w:rPr>
+            </w:pPr>
+            <w:r>
+              <w:rPr>
+                <w:rFonts w:ascii="Consolas" w:hAnsi="Consolas" w:cs="Consolas"/>
+                <w:color w:val="3F7F5F"/>
+                <w:sz w:val="20"/>
+                <w:szCs w:val="20"/>
+              </w:rPr>
+              <w:tab/>
+            </w:r>
+            <w:r>
+              <w:rPr>
+                <w:rFonts w:ascii="Consolas" w:hAnsi="Consolas" w:cs="Consolas"/>
+                <w:color w:val="3F7F5F"/>
+                <w:sz w:val="20"/>
+                <w:szCs w:val="20"/>
+              </w:rPr>
+              <w:tab/>
+            </w:r>
+            <w:proofErr w:type="spellStart"/>
+            <w:r>
+              <w:rPr>
+                <w:rFonts w:ascii="Consolas" w:hAnsi="Consolas" w:cs="Consolas"/>
+                <w:color w:val="3F7F5F"/>
+                <w:sz w:val="20"/>
+                <w:szCs w:val="20"/>
+              </w:rPr>
+              <w:t>result.add</w:t>
+            </w:r>
+            <w:proofErr w:type="spellEnd"/>
+            <w:r>
+              <w:rPr>
+                <w:rFonts w:ascii="Consolas" w:hAnsi="Consolas" w:cs="Consolas"/>
+                <w:color w:val="3F7F5F"/>
+                <w:sz w:val="20"/>
+                <w:szCs w:val="20"/>
+              </w:rPr>
+              <w:t>(</w:t>
+            </w:r>
+            <w:proofErr w:type="spellStart"/>
+            <w:r>
+              <w:rPr>
+                <w:rFonts w:ascii="Consolas" w:hAnsi="Consolas" w:cs="Consolas"/>
+                <w:color w:val="3F7F5F"/>
+                <w:sz w:val="20"/>
+                <w:szCs w:val="20"/>
+              </w:rPr>
+              <w:t>timetable.get</w:t>
+            </w:r>
+            <w:proofErr w:type="spellEnd"/>
+            <w:r>
+              <w:rPr>
+                <w:rFonts w:ascii="Consolas" w:hAnsi="Consolas" w:cs="Consolas"/>
+                <w:color w:val="3F7F5F"/>
+                <w:sz w:val="20"/>
+                <w:szCs w:val="20"/>
+              </w:rPr>
+              <w:t>(</w:t>
+            </w:r>
+            <w:proofErr w:type="spellStart"/>
+            <w:r>
+              <w:rPr>
+                <w:rFonts w:ascii="Consolas" w:hAnsi="Consolas" w:cs="Consolas"/>
+                <w:color w:val="3F7F5F"/>
+                <w:sz w:val="20"/>
+                <w:szCs w:val="20"/>
+              </w:rPr>
+              <w:t>minIdx</w:t>
+            </w:r>
+            <w:proofErr w:type="spellEnd"/>
+            <w:r>
+              <w:rPr>
+                <w:rFonts w:ascii="Consolas" w:hAnsi="Consolas" w:cs="Consolas"/>
+                <w:color w:val="3F7F5F"/>
+                <w:sz w:val="20"/>
+                <w:szCs w:val="20"/>
+              </w:rPr>
+              <w:t>));</w:t>
+            </w:r>
+          </w:p>
+          <w:p>
+            <w:pPr>
+              <w:autoSpaceDE w:val="0"/>
+              <w:autoSpaceDN w:val="0"/>
+              <w:adjustRightInd w:val="0"/>
+              <w:rPr>
+                <w:rFonts w:ascii="Consolas" w:hAnsi="Consolas" w:cs="Consolas"/>
+                <w:sz w:val="20"/>
+                <w:szCs w:val="20"/>
+              </w:rPr>
+            </w:pPr>
+            <w:r>
+              <w:rPr>
+                <w:rFonts w:ascii="Consolas" w:hAnsi="Consolas" w:cs="Consolas"/>
+                <w:color w:val="3F7F5F"/>
+                <w:sz w:val="20"/>
+                <w:szCs w:val="20"/>
+              </w:rPr>
+              <w:tab/>
+            </w:r>
+            <w:r>
+              <w:rPr>
+                <w:rFonts w:ascii="Consolas" w:hAnsi="Consolas" w:cs="Consolas"/>
+                <w:color w:val="3F7F5F"/>
+                <w:sz w:val="20"/>
+                <w:szCs w:val="20"/>
+              </w:rPr>
+              <w:tab/>
+            </w:r>
+            <w:proofErr w:type="spellStart"/>
+            <w:r>
+              <w:rPr>
+                <w:rFonts w:ascii="Consolas" w:hAnsi="Consolas" w:cs="Consolas"/>
+                <w:color w:val="3F7F5F"/>
+                <w:sz w:val="20"/>
+                <w:szCs w:val="20"/>
+              </w:rPr>
+              <w:t>timetable.remove</w:t>
+            </w:r>
+            <w:proofErr w:type="spellEnd"/>
+            <w:r>
+              <w:rPr>
+                <w:rFonts w:ascii="Consolas" w:hAnsi="Consolas" w:cs="Consolas"/>
+                <w:color w:val="3F7F5F"/>
+                <w:sz w:val="20"/>
+                <w:szCs w:val="20"/>
+              </w:rPr>
+              <w:t>(</w:t>
+            </w:r>
+            <w:proofErr w:type="spellStart"/>
+            <w:r>
+              <w:rPr>
+                <w:rFonts w:ascii="Consolas" w:hAnsi="Consolas" w:cs="Consolas"/>
+                <w:color w:val="3F7F5F"/>
+                <w:sz w:val="20"/>
+                <w:szCs w:val="20"/>
+              </w:rPr>
+              <w:t>minIdx</w:t>
+            </w:r>
+            <w:proofErr w:type="spellEnd"/>
+            <w:r>
+              <w:rPr>
+                <w:rFonts w:ascii="Consolas" w:hAnsi="Consolas" w:cs="Consolas"/>
+                <w:color w:val="3F7F5F"/>
+                <w:sz w:val="20"/>
+                <w:szCs w:val="20"/>
+              </w:rPr>
+              <w:t>);</w:t>
+            </w:r>
+          </w:p>
+          <w:p>
+            <w:pPr>
+              <w:autoSpaceDE w:val="0"/>
+              <w:autoSpaceDN w:val="0"/>
+              <w:adjustRightInd w:val="0"/>
+              <w:rPr>
+                <w:rFonts w:ascii="Consolas" w:hAnsi="Consolas" w:cs="Consolas"/>
+                <w:sz w:val="20"/>
+                <w:szCs w:val="20"/>
+              </w:rPr>
+            </w:pPr>
+            <w:r>
+              <w:rPr>
+                <w:rFonts w:ascii="Consolas" w:hAnsi="Consolas" w:cs="Consolas"/>
+                <w:color w:val="3F7F5F"/>
+                <w:sz w:val="20"/>
+                <w:szCs w:val="20"/>
+              </w:rPr>
+              <w:tab/>
+            </w:r>
+            <w:r>
+              <w:rPr>
+                <w:rFonts w:ascii="Consolas" w:hAnsi="Consolas" w:cs="Consolas"/>
+                <w:color w:val="3F7F5F"/>
+                <w:sz w:val="20"/>
+                <w:szCs w:val="20"/>
+              </w:rPr>
+              <w:tab/>
+            </w:r>
+            <w:proofErr w:type="spellStart"/>
+            <w:r>
+              <w:rPr>
+                <w:rFonts w:ascii="Consolas" w:hAnsi="Consolas" w:cs="Consolas"/>
+                <w:color w:val="3F7F5F"/>
+                <w:sz w:val="20"/>
+                <w:szCs w:val="20"/>
+              </w:rPr>
+              <w:t>sortByStartTime</w:t>
+            </w:r>
+            <w:proofErr w:type="spellEnd"/>
+            <w:r>
+              <w:rPr>
+                <w:rFonts w:ascii="Consolas" w:hAnsi="Consolas" w:cs="Consolas"/>
+                <w:color w:val="3F7F5F"/>
+                <w:sz w:val="20"/>
+                <w:szCs w:val="20"/>
+              </w:rPr>
+              <w:t>(timetable, result);</w:t>
+            </w:r>
+          </w:p>
+          <w:p>
+            <w:r>
+              <w:rPr>
+                <w:rFonts w:ascii="Consolas" w:hAnsi="Consolas" w:cs="Consolas"/>
+                <w:color w:val="3F7F5F"/>
+                <w:sz w:val="20"/>
+                <w:szCs w:val="20"/>
+              </w:rPr>
+              <w:tab/>
+              <w:t>}</w:t>
+            </w:r>
+          </w:p>
+        </w:tc>
+      </w:tr>
+    </w:tbl>
+    <w:p/>
+    <w:p>
+      <w:r>
+        <w:lastRenderedPageBreak/>
+        <w:t>After</w:t>
+      </w:r>
+    </w:p>
+    <w:tbl>
+      <w:tblPr>
+        <w:tblStyle w:val="TableGrid"/>
+        <w:tblW w:w="0" w:type="auto"/>
+        <w:tblLook w:val="04A0" w:firstRow="1" w:lastRow="0" w:firstColumn="1" w:lastColumn="0" w:noHBand="0" w:noVBand="1"/>
+      </w:tblPr>
+      <w:tblGrid>
+        <w:gridCol w:w="10457"/>
+      </w:tblGrid>
+      <w:tr>
+        <w:tc>
+          <w:tcPr>
+            <w:tcW w:w="10457" w:type="dxa"/>
+          </w:tcPr>
+          <w:p>
+            <w:r>
+              <w:t>Timetable:</w:t>
+            </w:r>
+          </w:p>
+          <w:p/>
+          <w:p>
+            <w:pPr>
+              <w:autoSpaceDE w:val="0"/>
+              <w:autoSpaceDN w:val="0"/>
+              <w:adjustRightInd w:val="0"/>
+              <w:rPr>
+                <w:rFonts w:ascii="Consolas" w:hAnsi="Consolas" w:cs="Consolas"/>
+                <w:sz w:val="20"/>
+                <w:szCs w:val="20"/>
+              </w:rPr>
+            </w:pPr>
+            <w:r>
+              <w:rPr>
+                <w:rFonts w:ascii="Consolas" w:hAnsi="Consolas" w:cs="Consolas"/>
+                <w:b/>
+                <w:bCs/>
+                <w:color w:val="7F0055"/>
+                <w:sz w:val="20"/>
+                <w:szCs w:val="20"/>
+              </w:rPr>
+              <w:t>public</w:t>
+            </w:r>
+            <w:r>
+              <w:rPr>
+                <w:rFonts w:ascii="Consolas" w:hAnsi="Consolas" w:cs="Consolas"/>
+                <w:color w:val="000000"/>
+                <w:sz w:val="20"/>
+                <w:szCs w:val="20"/>
+              </w:rPr>
+              <w:t xml:space="preserve"> </w:t>
+            </w:r>
+            <w:r>
+              <w:rPr>
+                <w:rFonts w:ascii="Consolas" w:hAnsi="Consolas" w:cs="Consolas"/>
+                <w:b/>
+                <w:bCs/>
+                <w:color w:val="7F0055"/>
+                <w:sz w:val="20"/>
+                <w:szCs w:val="20"/>
+              </w:rPr>
+              <w:t>void</w:t>
+            </w:r>
+            <w:r>
+              <w:rPr>
+                <w:rFonts w:ascii="Consolas" w:hAnsi="Consolas" w:cs="Consolas"/>
+                <w:color w:val="000000"/>
+                <w:sz w:val="20"/>
+                <w:szCs w:val="20"/>
+              </w:rPr>
+              <w:t xml:space="preserve"> </w:t>
+            </w:r>
+            <w:proofErr w:type="spellStart"/>
+            <w:r>
+              <w:rPr>
+                <w:rFonts w:ascii="Consolas" w:hAnsi="Consolas" w:cs="Consolas"/>
+                <w:color w:val="000000"/>
+                <w:sz w:val="20"/>
+                <w:szCs w:val="20"/>
+              </w:rPr>
+              <w:t>sortByStartTime</w:t>
+            </w:r>
+            <w:proofErr w:type="spellEnd"/>
+            <w:r>
+              <w:rPr>
+                <w:rFonts w:ascii="Consolas" w:hAnsi="Consolas" w:cs="Consolas"/>
+                <w:color w:val="000000"/>
+                <w:sz w:val="20"/>
+                <w:szCs w:val="20"/>
+              </w:rPr>
+              <w:t>(Timetable result) {</w:t>
+            </w:r>
+          </w:p>
+          <w:p>
+            <w:pPr>
+              <w:autoSpaceDE w:val="0"/>
+              <w:autoSpaceDN w:val="0"/>
+              <w:adjustRightInd w:val="0"/>
+              <w:rPr>
+                <w:rFonts w:ascii="Consolas" w:hAnsi="Consolas" w:cs="Consolas"/>
+                <w:sz w:val="20"/>
+                <w:szCs w:val="20"/>
+              </w:rPr>
+            </w:pPr>
+            <w:r>
+              <w:rPr>
+                <w:rFonts w:ascii="Consolas" w:hAnsi="Consolas" w:cs="Consolas"/>
+                <w:color w:val="000000"/>
+                <w:sz w:val="20"/>
+                <w:szCs w:val="20"/>
+              </w:rPr>
+              <w:tab/>
+            </w:r>
+            <w:r>
+              <w:rPr>
+                <w:rFonts w:ascii="Consolas" w:hAnsi="Consolas" w:cs="Consolas"/>
+                <w:color w:val="000000"/>
+                <w:sz w:val="20"/>
+                <w:szCs w:val="20"/>
+              </w:rPr>
+              <w:tab/>
+            </w:r>
+            <w:r>
+              <w:rPr>
+                <w:rFonts w:ascii="Consolas" w:hAnsi="Consolas" w:cs="Consolas"/>
+                <w:b/>
+                <w:bCs/>
+                <w:color w:val="7F0055"/>
+                <w:sz w:val="20"/>
+                <w:szCs w:val="20"/>
+              </w:rPr>
+              <w:t>if</w:t>
+            </w:r>
+            <w:r>
+              <w:rPr>
+                <w:rFonts w:ascii="Consolas" w:hAnsi="Consolas" w:cs="Consolas"/>
+                <w:color w:val="000000"/>
+                <w:sz w:val="20"/>
+                <w:szCs w:val="20"/>
+              </w:rPr>
+              <w:t xml:space="preserve"> (</w:t>
+            </w:r>
+            <w:proofErr w:type="spellStart"/>
+            <w:r>
+              <w:rPr>
+                <w:rFonts w:ascii="Consolas" w:hAnsi="Consolas" w:cs="Consolas"/>
+                <w:b/>
+                <w:bCs/>
+                <w:color w:val="7F0055"/>
+                <w:sz w:val="20"/>
+                <w:szCs w:val="20"/>
+              </w:rPr>
+              <w:t>this</w:t>
+            </w:r>
+            <w:r>
+              <w:rPr>
+                <w:rFonts w:ascii="Consolas" w:hAnsi="Consolas" w:cs="Consolas"/>
+                <w:color w:val="000000"/>
+                <w:sz w:val="20"/>
+                <w:szCs w:val="20"/>
+              </w:rPr>
+              <w:t>.size</w:t>
+            </w:r>
+            <w:proofErr w:type="spellEnd"/>
+            <w:r>
+              <w:rPr>
+                <w:rFonts w:ascii="Consolas" w:hAnsi="Consolas" w:cs="Consolas"/>
+                <w:color w:val="000000"/>
+                <w:sz w:val="20"/>
+                <w:szCs w:val="20"/>
+              </w:rPr>
+              <w:t>() == 1) {</w:t>
+            </w:r>
+          </w:p>
+          <w:p>
+            <w:pPr>
+              <w:autoSpaceDE w:val="0"/>
+              <w:autoSpaceDN w:val="0"/>
+              <w:adjustRightInd w:val="0"/>
+              <w:rPr>
+                <w:rFonts w:ascii="Consolas" w:hAnsi="Consolas" w:cs="Consolas"/>
+                <w:sz w:val="20"/>
+                <w:szCs w:val="20"/>
+              </w:rPr>
+            </w:pPr>
+            <w:r>
+              <w:rPr>
+                <w:rFonts w:ascii="Consolas" w:hAnsi="Consolas" w:cs="Consolas"/>
+                <w:color w:val="000000"/>
+                <w:sz w:val="20"/>
+                <w:szCs w:val="20"/>
+              </w:rPr>
+              <w:tab/>
+            </w:r>
+            <w:r>
+              <w:rPr>
+                <w:rFonts w:ascii="Consolas" w:hAnsi="Consolas" w:cs="Consolas"/>
+                <w:color w:val="000000"/>
+                <w:sz w:val="20"/>
+                <w:szCs w:val="20"/>
+              </w:rPr>
+              <w:tab/>
+            </w:r>
+            <w:r>
+              <w:rPr>
+                <w:rFonts w:ascii="Consolas" w:hAnsi="Consolas" w:cs="Consolas"/>
+                <w:color w:val="000000"/>
+                <w:sz w:val="20"/>
+                <w:szCs w:val="20"/>
+              </w:rPr>
+              <w:tab/>
+            </w:r>
+            <w:proofErr w:type="spellStart"/>
+            <w:r>
+              <w:rPr>
+                <w:rFonts w:ascii="Consolas" w:hAnsi="Consolas" w:cs="Consolas"/>
+                <w:color w:val="000000"/>
+                <w:sz w:val="20"/>
+                <w:szCs w:val="20"/>
+              </w:rPr>
+              <w:t>result.add</w:t>
+            </w:r>
+            <w:proofErr w:type="spellEnd"/>
+            <w:r>
+              <w:rPr>
+                <w:rFonts w:ascii="Consolas" w:hAnsi="Consolas" w:cs="Consolas"/>
+                <w:color w:val="000000"/>
+                <w:sz w:val="20"/>
+                <w:szCs w:val="20"/>
+              </w:rPr>
+              <w:t>(</w:t>
+            </w:r>
+            <w:proofErr w:type="spellStart"/>
+            <w:r>
+              <w:rPr>
+                <w:rFonts w:ascii="Consolas" w:hAnsi="Consolas" w:cs="Consolas"/>
+                <w:b/>
+                <w:bCs/>
+                <w:color w:val="7F0055"/>
+                <w:sz w:val="20"/>
+                <w:szCs w:val="20"/>
+              </w:rPr>
+              <w:t>this</w:t>
+            </w:r>
+            <w:r>
+              <w:rPr>
+                <w:rFonts w:ascii="Consolas" w:hAnsi="Consolas" w:cs="Consolas"/>
+                <w:color w:val="000000"/>
+                <w:sz w:val="20"/>
+                <w:szCs w:val="20"/>
+              </w:rPr>
+              <w:t>.get</w:t>
+            </w:r>
+            <w:proofErr w:type="spellEnd"/>
+            <w:r>
+              <w:rPr>
+                <w:rFonts w:ascii="Consolas" w:hAnsi="Consolas" w:cs="Consolas"/>
+                <w:color w:val="000000"/>
+                <w:sz w:val="20"/>
+                <w:szCs w:val="20"/>
+              </w:rPr>
+              <w:t>(0));</w:t>
+            </w:r>
+          </w:p>
+          <w:p>
+            <w:pPr>
+              <w:autoSpaceDE w:val="0"/>
+              <w:autoSpaceDN w:val="0"/>
+              <w:adjustRightInd w:val="0"/>
+              <w:rPr>
+                <w:rFonts w:ascii="Consolas" w:hAnsi="Consolas" w:cs="Consolas"/>
+                <w:sz w:val="20"/>
+                <w:szCs w:val="20"/>
+              </w:rPr>
+            </w:pPr>
+            <w:r>
+              <w:rPr>
+                <w:rFonts w:ascii="Consolas" w:hAnsi="Consolas" w:cs="Consolas"/>
+                <w:color w:val="000000"/>
+                <w:sz w:val="20"/>
+                <w:szCs w:val="20"/>
+              </w:rPr>
+              <w:tab/>
+            </w:r>
+            <w:r>
+              <w:rPr>
+                <w:rFonts w:ascii="Consolas" w:hAnsi="Consolas" w:cs="Consolas"/>
+                <w:color w:val="000000"/>
+                <w:sz w:val="20"/>
+                <w:szCs w:val="20"/>
+              </w:rPr>
+              <w:tab/>
+            </w:r>
+            <w:r>
+              <w:rPr>
+                <w:rFonts w:ascii="Consolas" w:hAnsi="Consolas" w:cs="Consolas"/>
+                <w:color w:val="000000"/>
+                <w:sz w:val="20"/>
+                <w:szCs w:val="20"/>
+              </w:rPr>
+              <w:tab/>
+            </w:r>
+            <w:r>
+              <w:rPr>
+                <w:rFonts w:ascii="Consolas" w:hAnsi="Consolas" w:cs="Consolas"/>
+                <w:b/>
+                <w:bCs/>
+                <w:color w:val="7F0055"/>
+                <w:sz w:val="20"/>
+                <w:szCs w:val="20"/>
+              </w:rPr>
+              <w:t>return</w:t>
+            </w:r>
+            <w:r>
+              <w:rPr>
+                <w:rFonts w:ascii="Consolas" w:hAnsi="Consolas" w:cs="Consolas"/>
+                <w:color w:val="000000"/>
+                <w:sz w:val="20"/>
+                <w:szCs w:val="20"/>
+              </w:rPr>
+              <w:t>;</w:t>
+            </w:r>
+          </w:p>
+          <w:p>
+            <w:pPr>
+              <w:autoSpaceDE w:val="0"/>
+              <w:autoSpaceDN w:val="0"/>
+              <w:adjustRightInd w:val="0"/>
+              <w:rPr>
+                <w:rFonts w:ascii="Consolas" w:hAnsi="Consolas" w:cs="Consolas"/>
+                <w:sz w:val="20"/>
+                <w:szCs w:val="20"/>
+              </w:rPr>
+            </w:pPr>
+            <w:r>
+              <w:rPr>
+                <w:rFonts w:ascii="Consolas" w:hAnsi="Consolas" w:cs="Consolas"/>
+                <w:color w:val="000000"/>
+                <w:sz w:val="20"/>
+                <w:szCs w:val="20"/>
+              </w:rPr>
+              <w:tab/>
+            </w:r>
+            <w:r>
+              <w:rPr>
+                <w:rFonts w:ascii="Consolas" w:hAnsi="Consolas" w:cs="Consolas"/>
+                <w:color w:val="000000"/>
+                <w:sz w:val="20"/>
+                <w:szCs w:val="20"/>
+              </w:rPr>
+              <w:tab/>
+              <w:t>}</w:t>
+            </w:r>
+          </w:p>
+          <w:p>
+            <w:pPr>
+              <w:autoSpaceDE w:val="0"/>
+              <w:autoSpaceDN w:val="0"/>
+              <w:adjustRightInd w:val="0"/>
+              <w:rPr>
+                <w:rFonts w:ascii="Consolas" w:hAnsi="Consolas" w:cs="Consolas"/>
+                <w:sz w:val="20"/>
+                <w:szCs w:val="20"/>
+              </w:rPr>
+            </w:pPr>
+          </w:p>
+          <w:p>
+            <w:pPr>
+              <w:autoSpaceDE w:val="0"/>
+              <w:autoSpaceDN w:val="0"/>
+              <w:adjustRightInd w:val="0"/>
+              <w:rPr>
+                <w:rFonts w:ascii="Consolas" w:hAnsi="Consolas" w:cs="Consolas"/>
+                <w:sz w:val="20"/>
+                <w:szCs w:val="20"/>
+              </w:rPr>
+            </w:pPr>
+            <w:r>
+              <w:rPr>
+                <w:rFonts w:ascii="Consolas" w:hAnsi="Consolas" w:cs="Consolas"/>
+                <w:color w:val="000000"/>
+                <w:sz w:val="20"/>
+                <w:szCs w:val="20"/>
+              </w:rPr>
+              <w:tab/>
+            </w:r>
+            <w:r>
+              <w:rPr>
+                <w:rFonts w:ascii="Consolas" w:hAnsi="Consolas" w:cs="Consolas"/>
+                <w:color w:val="000000"/>
+                <w:sz w:val="20"/>
+                <w:szCs w:val="20"/>
+              </w:rPr>
+              <w:tab/>
+            </w:r>
+            <w:r>
+              <w:rPr>
+                <w:rFonts w:ascii="Consolas" w:hAnsi="Consolas" w:cs="Consolas"/>
+                <w:b/>
+                <w:bCs/>
+                <w:color w:val="7F0055"/>
+                <w:sz w:val="20"/>
+                <w:szCs w:val="20"/>
+              </w:rPr>
+              <w:t>double</w:t>
+            </w:r>
+            <w:r>
+              <w:rPr>
+                <w:rFonts w:ascii="Consolas" w:hAnsi="Consolas" w:cs="Consolas"/>
+                <w:color w:val="000000"/>
+                <w:sz w:val="20"/>
+                <w:szCs w:val="20"/>
+              </w:rPr>
+              <w:t xml:space="preserve"> min = </w:t>
+            </w:r>
+            <w:proofErr w:type="spellStart"/>
+            <w:r>
+              <w:rPr>
+                <w:rFonts w:ascii="Consolas" w:hAnsi="Consolas" w:cs="Consolas"/>
+                <w:color w:val="000000"/>
+                <w:sz w:val="20"/>
+                <w:szCs w:val="20"/>
+              </w:rPr>
+              <w:t>Double.</w:t>
+            </w:r>
+            <w:r>
+              <w:rPr>
+                <w:rFonts w:ascii="Consolas" w:hAnsi="Consolas" w:cs="Consolas"/>
+                <w:i/>
+                <w:iCs/>
+                <w:color w:val="0000C0"/>
+                <w:sz w:val="20"/>
+                <w:szCs w:val="20"/>
+              </w:rPr>
+              <w:t>MAX_VALUE</w:t>
+            </w:r>
+            <w:proofErr w:type="spellEnd"/>
+            <w:r>
+              <w:rPr>
+                <w:rFonts w:ascii="Consolas" w:hAnsi="Consolas" w:cs="Consolas"/>
+                <w:color w:val="000000"/>
+                <w:sz w:val="20"/>
+                <w:szCs w:val="20"/>
+              </w:rPr>
+              <w:t>;</w:t>
+            </w:r>
+          </w:p>
+          <w:p>
+            <w:pPr>
+              <w:autoSpaceDE w:val="0"/>
+              <w:autoSpaceDN w:val="0"/>
+              <w:adjustRightInd w:val="0"/>
+              <w:rPr>
+                <w:rFonts w:ascii="Consolas" w:hAnsi="Consolas" w:cs="Consolas"/>
+                <w:sz w:val="20"/>
+                <w:szCs w:val="20"/>
+              </w:rPr>
+            </w:pPr>
+            <w:r>
+              <w:rPr>
+                <w:rFonts w:ascii="Consolas" w:hAnsi="Consolas" w:cs="Consolas"/>
+                <w:color w:val="000000"/>
+                <w:sz w:val="20"/>
+                <w:szCs w:val="20"/>
+              </w:rPr>
+              <w:tab/>
+            </w:r>
+            <w:r>
+              <w:rPr>
+                <w:rFonts w:ascii="Consolas" w:hAnsi="Consolas" w:cs="Consolas"/>
+                <w:color w:val="000000"/>
+                <w:sz w:val="20"/>
+                <w:szCs w:val="20"/>
+              </w:rPr>
+              <w:tab/>
+            </w:r>
+            <w:proofErr w:type="spellStart"/>
+            <w:r>
+              <w:rPr>
+                <w:rFonts w:ascii="Consolas" w:hAnsi="Consolas" w:cs="Consolas"/>
+                <w:b/>
+                <w:bCs/>
+                <w:color w:val="7F0055"/>
+                <w:sz w:val="20"/>
+                <w:szCs w:val="20"/>
+              </w:rPr>
+              <w:t>int</w:t>
+            </w:r>
+            <w:proofErr w:type="spellEnd"/>
+            <w:r>
+              <w:rPr>
+                <w:rFonts w:ascii="Consolas" w:hAnsi="Consolas" w:cs="Consolas"/>
+                <w:color w:val="000000"/>
+                <w:sz w:val="20"/>
+                <w:szCs w:val="20"/>
+              </w:rPr>
+              <w:t xml:space="preserve"> </w:t>
+            </w:r>
+            <w:proofErr w:type="spellStart"/>
+            <w:r>
+              <w:rPr>
+                <w:rFonts w:ascii="Consolas" w:hAnsi="Consolas" w:cs="Consolas"/>
+                <w:color w:val="000000"/>
+                <w:sz w:val="20"/>
+                <w:szCs w:val="20"/>
+              </w:rPr>
+              <w:t>minIdx</w:t>
+            </w:r>
+            <w:proofErr w:type="spellEnd"/>
+            <w:r>
+              <w:rPr>
+                <w:rFonts w:ascii="Consolas" w:hAnsi="Consolas" w:cs="Consolas"/>
+                <w:color w:val="000000"/>
+                <w:sz w:val="20"/>
+                <w:szCs w:val="20"/>
+              </w:rPr>
+              <w:t xml:space="preserve"> = 0;</w:t>
+            </w:r>
+          </w:p>
+          <w:p>
+            <w:pPr>
+              <w:autoSpaceDE w:val="0"/>
+              <w:autoSpaceDN w:val="0"/>
+              <w:adjustRightInd w:val="0"/>
+              <w:rPr>
+                <w:rFonts w:ascii="Consolas" w:hAnsi="Consolas" w:cs="Consolas"/>
+                <w:sz w:val="20"/>
+                <w:szCs w:val="20"/>
+              </w:rPr>
+            </w:pPr>
+            <w:r>
+              <w:rPr>
+                <w:rFonts w:ascii="Consolas" w:hAnsi="Consolas" w:cs="Consolas"/>
+                <w:color w:val="000000"/>
+                <w:sz w:val="20"/>
+                <w:szCs w:val="20"/>
+              </w:rPr>
+              <w:tab/>
+            </w:r>
+            <w:r>
+              <w:rPr>
+                <w:rFonts w:ascii="Consolas" w:hAnsi="Consolas" w:cs="Consolas"/>
+                <w:color w:val="000000"/>
+                <w:sz w:val="20"/>
+                <w:szCs w:val="20"/>
+              </w:rPr>
+              <w:tab/>
+            </w:r>
+            <w:r>
+              <w:rPr>
+                <w:rFonts w:ascii="Consolas" w:hAnsi="Consolas" w:cs="Consolas"/>
+                <w:b/>
+                <w:bCs/>
+                <w:color w:val="7F0055"/>
+                <w:sz w:val="20"/>
+                <w:szCs w:val="20"/>
+              </w:rPr>
+              <w:t>for</w:t>
+            </w:r>
+            <w:r>
+              <w:rPr>
+                <w:rFonts w:ascii="Consolas" w:hAnsi="Consolas" w:cs="Consolas"/>
+                <w:color w:val="000000"/>
+                <w:sz w:val="20"/>
+                <w:szCs w:val="20"/>
+              </w:rPr>
+              <w:t xml:space="preserve"> (</w:t>
+            </w:r>
+            <w:proofErr w:type="spellStart"/>
+            <w:r>
+              <w:rPr>
+                <w:rFonts w:ascii="Consolas" w:hAnsi="Consolas" w:cs="Consolas"/>
+                <w:b/>
+                <w:bCs/>
+                <w:color w:val="7F0055"/>
+                <w:sz w:val="20"/>
+                <w:szCs w:val="20"/>
+              </w:rPr>
+              <w:t>int</w:t>
+            </w:r>
+            <w:proofErr w:type="spellEnd"/>
+            <w:r>
+              <w:rPr>
+                <w:rFonts w:ascii="Consolas" w:hAnsi="Consolas" w:cs="Consolas"/>
+                <w:color w:val="000000"/>
+                <w:sz w:val="20"/>
+                <w:szCs w:val="20"/>
+              </w:rPr>
+              <w:t xml:space="preserve"> </w:t>
+            </w:r>
+            <w:proofErr w:type="spellStart"/>
+            <w:r>
+              <w:rPr>
+                <w:rFonts w:ascii="Consolas" w:hAnsi="Consolas" w:cs="Consolas"/>
+                <w:color w:val="000000"/>
+                <w:sz w:val="20"/>
+                <w:szCs w:val="20"/>
+              </w:rPr>
+              <w:t>i</w:t>
+            </w:r>
+            <w:proofErr w:type="spellEnd"/>
+            <w:r>
+              <w:rPr>
+                <w:rFonts w:ascii="Consolas" w:hAnsi="Consolas" w:cs="Consolas"/>
+                <w:color w:val="000000"/>
+                <w:sz w:val="20"/>
+                <w:szCs w:val="20"/>
+              </w:rPr>
+              <w:t xml:space="preserve">=0; </w:t>
+            </w:r>
+            <w:proofErr w:type="spellStart"/>
+            <w:r>
+              <w:rPr>
+                <w:rFonts w:ascii="Consolas" w:hAnsi="Consolas" w:cs="Consolas"/>
+                <w:color w:val="000000"/>
+                <w:sz w:val="20"/>
+                <w:szCs w:val="20"/>
+              </w:rPr>
+              <w:t>i</w:t>
+            </w:r>
+            <w:proofErr w:type="spellEnd"/>
+            <w:r>
+              <w:rPr>
+                <w:rFonts w:ascii="Consolas" w:hAnsi="Consolas" w:cs="Consolas"/>
+                <w:color w:val="000000"/>
+                <w:sz w:val="20"/>
+                <w:szCs w:val="20"/>
+              </w:rPr>
+              <w:t>&lt;</w:t>
+            </w:r>
+            <w:proofErr w:type="spellStart"/>
+            <w:r>
+              <w:rPr>
+                <w:rFonts w:ascii="Consolas" w:hAnsi="Consolas" w:cs="Consolas"/>
+                <w:b/>
+                <w:bCs/>
+                <w:color w:val="7F0055"/>
+                <w:sz w:val="20"/>
+                <w:szCs w:val="20"/>
+              </w:rPr>
+              <w:t>this</w:t>
+            </w:r>
+            <w:r>
+              <w:rPr>
+                <w:rFonts w:ascii="Consolas" w:hAnsi="Consolas" w:cs="Consolas"/>
+                <w:color w:val="000000"/>
+                <w:sz w:val="20"/>
+                <w:szCs w:val="20"/>
+              </w:rPr>
+              <w:t>.size</w:t>
+            </w:r>
+            <w:proofErr w:type="spellEnd"/>
+            <w:r>
+              <w:rPr>
+                <w:rFonts w:ascii="Consolas" w:hAnsi="Consolas" w:cs="Consolas"/>
+                <w:color w:val="000000"/>
+                <w:sz w:val="20"/>
+                <w:szCs w:val="20"/>
+              </w:rPr>
+              <w:t xml:space="preserve">(); </w:t>
+            </w:r>
+            <w:proofErr w:type="spellStart"/>
+            <w:r>
+              <w:rPr>
+                <w:rFonts w:ascii="Consolas" w:hAnsi="Consolas" w:cs="Consolas"/>
+                <w:color w:val="000000"/>
+                <w:sz w:val="20"/>
+                <w:szCs w:val="20"/>
+              </w:rPr>
+              <w:t>i</w:t>
+            </w:r>
+            <w:proofErr w:type="spellEnd"/>
+            <w:r>
+              <w:rPr>
+                <w:rFonts w:ascii="Consolas" w:hAnsi="Consolas" w:cs="Consolas"/>
+                <w:color w:val="000000"/>
+                <w:sz w:val="20"/>
+                <w:szCs w:val="20"/>
+              </w:rPr>
+              <w:t>++) {</w:t>
+            </w:r>
+          </w:p>
+          <w:p>
+            <w:pPr>
+              <w:autoSpaceDE w:val="0"/>
+              <w:autoSpaceDN w:val="0"/>
+              <w:adjustRightInd w:val="0"/>
+              <w:rPr>
+                <w:rFonts w:ascii="Consolas" w:hAnsi="Consolas" w:cs="Consolas"/>
+                <w:sz w:val="20"/>
+                <w:szCs w:val="20"/>
+              </w:rPr>
+            </w:pPr>
+            <w:r>
+              <w:rPr>
+                <w:rFonts w:ascii="Consolas" w:hAnsi="Consolas" w:cs="Consolas"/>
+                <w:color w:val="000000"/>
+                <w:sz w:val="20"/>
+                <w:szCs w:val="20"/>
+              </w:rPr>
+              <w:tab/>
+            </w:r>
+            <w:r>
+              <w:rPr>
+                <w:rFonts w:ascii="Consolas" w:hAnsi="Consolas" w:cs="Consolas"/>
+                <w:color w:val="000000"/>
+                <w:sz w:val="20"/>
+                <w:szCs w:val="20"/>
+              </w:rPr>
+              <w:tab/>
+            </w:r>
+            <w:r>
+              <w:rPr>
+                <w:rFonts w:ascii="Consolas" w:hAnsi="Consolas" w:cs="Consolas"/>
+                <w:color w:val="000000"/>
+                <w:sz w:val="20"/>
+                <w:szCs w:val="20"/>
+              </w:rPr>
+              <w:tab/>
+            </w:r>
+            <w:r>
+              <w:rPr>
+                <w:rFonts w:ascii="Consolas" w:hAnsi="Consolas" w:cs="Consolas"/>
+                <w:b/>
+                <w:bCs/>
+                <w:color w:val="7F0055"/>
+                <w:sz w:val="20"/>
+                <w:szCs w:val="20"/>
+              </w:rPr>
+              <w:t>if</w:t>
+            </w:r>
+            <w:r>
+              <w:rPr>
+                <w:rFonts w:ascii="Consolas" w:hAnsi="Consolas" w:cs="Consolas"/>
+                <w:color w:val="000000"/>
+                <w:sz w:val="20"/>
+                <w:szCs w:val="20"/>
+              </w:rPr>
+              <w:t xml:space="preserve"> (</w:t>
+            </w:r>
+            <w:proofErr w:type="spellStart"/>
+            <w:r>
+              <w:rPr>
+                <w:rFonts w:ascii="Consolas" w:hAnsi="Consolas" w:cs="Consolas"/>
+                <w:b/>
+                <w:bCs/>
+                <w:color w:val="7F0055"/>
+                <w:sz w:val="20"/>
+                <w:szCs w:val="20"/>
+              </w:rPr>
+              <w:t>this</w:t>
+            </w:r>
+            <w:r>
+              <w:rPr>
+                <w:rFonts w:ascii="Consolas" w:hAnsi="Consolas" w:cs="Consolas"/>
+                <w:color w:val="000000"/>
+                <w:sz w:val="20"/>
+                <w:szCs w:val="20"/>
+              </w:rPr>
+              <w:t>.get</w:t>
+            </w:r>
+            <w:proofErr w:type="spellEnd"/>
+            <w:r>
+              <w:rPr>
+                <w:rFonts w:ascii="Consolas" w:hAnsi="Consolas" w:cs="Consolas"/>
+                <w:color w:val="000000"/>
+                <w:sz w:val="20"/>
+                <w:szCs w:val="20"/>
+              </w:rPr>
+              <w:t>(</w:t>
+            </w:r>
+            <w:proofErr w:type="spellStart"/>
+            <w:r>
+              <w:rPr>
+                <w:rFonts w:ascii="Consolas" w:hAnsi="Consolas" w:cs="Consolas"/>
+                <w:color w:val="000000"/>
+                <w:sz w:val="20"/>
+                <w:szCs w:val="20"/>
+              </w:rPr>
+              <w:t>i</w:t>
+            </w:r>
+            <w:proofErr w:type="spellEnd"/>
+            <w:r>
+              <w:rPr>
+                <w:rFonts w:ascii="Consolas" w:hAnsi="Consolas" w:cs="Consolas"/>
+                <w:color w:val="000000"/>
+                <w:sz w:val="20"/>
+                <w:szCs w:val="20"/>
+              </w:rPr>
+              <w:t>).</w:t>
+            </w:r>
+            <w:proofErr w:type="spellStart"/>
+            <w:r>
+              <w:rPr>
+                <w:rFonts w:ascii="Consolas" w:hAnsi="Consolas" w:cs="Consolas"/>
+                <w:color w:val="000000"/>
+                <w:sz w:val="20"/>
+                <w:szCs w:val="20"/>
+              </w:rPr>
+              <w:t>getStartTime</w:t>
+            </w:r>
+            <w:proofErr w:type="spellEnd"/>
+            <w:r>
+              <w:rPr>
+                <w:rFonts w:ascii="Consolas" w:hAnsi="Consolas" w:cs="Consolas"/>
+                <w:color w:val="000000"/>
+                <w:sz w:val="20"/>
+                <w:szCs w:val="20"/>
+              </w:rPr>
+              <w:t>()+(</w:t>
+            </w:r>
+            <w:proofErr w:type="spellStart"/>
+            <w:r>
+              <w:rPr>
+                <w:rFonts w:ascii="Consolas" w:hAnsi="Consolas" w:cs="Consolas"/>
+                <w:b/>
+                <w:bCs/>
+                <w:color w:val="7F0055"/>
+                <w:sz w:val="20"/>
+                <w:szCs w:val="20"/>
+              </w:rPr>
+              <w:t>this</w:t>
+            </w:r>
+            <w:r>
+              <w:rPr>
+                <w:rFonts w:ascii="Consolas" w:hAnsi="Consolas" w:cs="Consolas"/>
+                <w:color w:val="000000"/>
+                <w:sz w:val="20"/>
+                <w:szCs w:val="20"/>
+              </w:rPr>
+              <w:t>.get</w:t>
+            </w:r>
+            <w:proofErr w:type="spellEnd"/>
+            <w:r>
+              <w:rPr>
+                <w:rFonts w:ascii="Consolas" w:hAnsi="Consolas" w:cs="Consolas"/>
+                <w:color w:val="000000"/>
+                <w:sz w:val="20"/>
+                <w:szCs w:val="20"/>
+              </w:rPr>
+              <w:t>(</w:t>
+            </w:r>
+            <w:proofErr w:type="spellStart"/>
+            <w:r>
+              <w:rPr>
+                <w:rFonts w:ascii="Consolas" w:hAnsi="Consolas" w:cs="Consolas"/>
+                <w:color w:val="000000"/>
+                <w:sz w:val="20"/>
+                <w:szCs w:val="20"/>
+              </w:rPr>
+              <w:t>i</w:t>
+            </w:r>
+            <w:proofErr w:type="spellEnd"/>
+            <w:r>
+              <w:rPr>
+                <w:rFonts w:ascii="Consolas" w:hAnsi="Consolas" w:cs="Consolas"/>
+                <w:color w:val="000000"/>
+                <w:sz w:val="20"/>
+                <w:szCs w:val="20"/>
+              </w:rPr>
+              <w:t>).</w:t>
+            </w:r>
+            <w:proofErr w:type="spellStart"/>
+            <w:r>
+              <w:rPr>
+                <w:rFonts w:ascii="Consolas" w:hAnsi="Consolas" w:cs="Consolas"/>
+                <w:color w:val="000000"/>
+                <w:sz w:val="20"/>
+                <w:szCs w:val="20"/>
+              </w:rPr>
+              <w:t>getDay</w:t>
+            </w:r>
+            <w:proofErr w:type="spellEnd"/>
+            <w:r>
+              <w:rPr>
+                <w:rFonts w:ascii="Consolas" w:hAnsi="Consolas" w:cs="Consolas"/>
+                <w:color w:val="000000"/>
+                <w:sz w:val="20"/>
+                <w:szCs w:val="20"/>
+              </w:rPr>
+              <w:t>()-1)*24 &lt; min) {</w:t>
+            </w:r>
+          </w:p>
+          <w:p>
+            <w:pPr>
+              <w:autoSpaceDE w:val="0"/>
+              <w:autoSpaceDN w:val="0"/>
+              <w:adjustRightInd w:val="0"/>
+              <w:rPr>
+                <w:rFonts w:ascii="Consolas" w:hAnsi="Consolas" w:cs="Consolas"/>
+                <w:sz w:val="20"/>
+                <w:szCs w:val="20"/>
+              </w:rPr>
+            </w:pPr>
+            <w:r>
+              <w:rPr>
+                <w:rFonts w:ascii="Consolas" w:hAnsi="Consolas" w:cs="Consolas"/>
+                <w:color w:val="000000"/>
+                <w:sz w:val="20"/>
+                <w:szCs w:val="20"/>
+              </w:rPr>
+              <w:tab/>
+            </w:r>
+            <w:r>
+              <w:rPr>
+                <w:rFonts w:ascii="Consolas" w:hAnsi="Consolas" w:cs="Consolas"/>
+                <w:color w:val="000000"/>
+                <w:sz w:val="20"/>
+                <w:szCs w:val="20"/>
+              </w:rPr>
+              <w:tab/>
+            </w:r>
+            <w:r>
+              <w:rPr>
+                <w:rFonts w:ascii="Consolas" w:hAnsi="Consolas" w:cs="Consolas"/>
+                <w:color w:val="000000"/>
+                <w:sz w:val="20"/>
+                <w:szCs w:val="20"/>
+              </w:rPr>
+              <w:tab/>
+            </w:r>
+            <w:r>
+              <w:rPr>
+                <w:rFonts w:ascii="Consolas" w:hAnsi="Consolas" w:cs="Consolas"/>
+                <w:color w:val="000000"/>
+                <w:sz w:val="20"/>
+                <w:szCs w:val="20"/>
+              </w:rPr>
+              <w:tab/>
+              <w:t xml:space="preserve">min = </w:t>
+            </w:r>
+            <w:proofErr w:type="spellStart"/>
+            <w:r>
+              <w:rPr>
+                <w:rFonts w:ascii="Consolas" w:hAnsi="Consolas" w:cs="Consolas"/>
+                <w:b/>
+                <w:bCs/>
+                <w:color w:val="7F0055"/>
+                <w:sz w:val="20"/>
+                <w:szCs w:val="20"/>
+              </w:rPr>
+              <w:t>this</w:t>
+            </w:r>
+            <w:r>
+              <w:rPr>
+                <w:rFonts w:ascii="Consolas" w:hAnsi="Consolas" w:cs="Consolas"/>
+                <w:color w:val="000000"/>
+                <w:sz w:val="20"/>
+                <w:szCs w:val="20"/>
+              </w:rPr>
+              <w:t>.get</w:t>
+            </w:r>
+            <w:proofErr w:type="spellEnd"/>
+            <w:r>
+              <w:rPr>
+                <w:rFonts w:ascii="Consolas" w:hAnsi="Consolas" w:cs="Consolas"/>
+                <w:color w:val="000000"/>
+                <w:sz w:val="20"/>
+                <w:szCs w:val="20"/>
+              </w:rPr>
+              <w:t>(</w:t>
+            </w:r>
+            <w:proofErr w:type="spellStart"/>
+            <w:r>
+              <w:rPr>
+                <w:rFonts w:ascii="Consolas" w:hAnsi="Consolas" w:cs="Consolas"/>
+                <w:color w:val="000000"/>
+                <w:sz w:val="20"/>
+                <w:szCs w:val="20"/>
+              </w:rPr>
+              <w:t>i</w:t>
+            </w:r>
+            <w:proofErr w:type="spellEnd"/>
+            <w:r>
+              <w:rPr>
+                <w:rFonts w:ascii="Consolas" w:hAnsi="Consolas" w:cs="Consolas"/>
+                <w:color w:val="000000"/>
+                <w:sz w:val="20"/>
+                <w:szCs w:val="20"/>
+              </w:rPr>
+              <w:t>).</w:t>
+            </w:r>
+            <w:proofErr w:type="spellStart"/>
+            <w:r>
+              <w:rPr>
+                <w:rFonts w:ascii="Consolas" w:hAnsi="Consolas" w:cs="Consolas"/>
+                <w:color w:val="000000"/>
+                <w:sz w:val="20"/>
+                <w:szCs w:val="20"/>
+              </w:rPr>
+              <w:t>getStartTime</w:t>
+            </w:r>
+            <w:proofErr w:type="spellEnd"/>
+            <w:r>
+              <w:rPr>
+                <w:rFonts w:ascii="Consolas" w:hAnsi="Consolas" w:cs="Consolas"/>
+                <w:color w:val="000000"/>
+                <w:sz w:val="20"/>
+                <w:szCs w:val="20"/>
+              </w:rPr>
+              <w:t>()+(</w:t>
+            </w:r>
+            <w:proofErr w:type="spellStart"/>
+            <w:r>
+              <w:rPr>
+                <w:rFonts w:ascii="Consolas" w:hAnsi="Consolas" w:cs="Consolas"/>
+                <w:b/>
+                <w:bCs/>
+                <w:color w:val="7F0055"/>
+                <w:sz w:val="20"/>
+                <w:szCs w:val="20"/>
+              </w:rPr>
+              <w:t>this</w:t>
+            </w:r>
+            <w:r>
+              <w:rPr>
+                <w:rFonts w:ascii="Consolas" w:hAnsi="Consolas" w:cs="Consolas"/>
+                <w:color w:val="000000"/>
+                <w:sz w:val="20"/>
+                <w:szCs w:val="20"/>
+              </w:rPr>
+              <w:t>.get</w:t>
+            </w:r>
+            <w:proofErr w:type="spellEnd"/>
+            <w:r>
+              <w:rPr>
+                <w:rFonts w:ascii="Consolas" w:hAnsi="Consolas" w:cs="Consolas"/>
+                <w:color w:val="000000"/>
+                <w:sz w:val="20"/>
+                <w:szCs w:val="20"/>
+              </w:rPr>
+              <w:t>(</w:t>
+            </w:r>
+            <w:proofErr w:type="spellStart"/>
+            <w:r>
+              <w:rPr>
+                <w:rFonts w:ascii="Consolas" w:hAnsi="Consolas" w:cs="Consolas"/>
+                <w:color w:val="000000"/>
+                <w:sz w:val="20"/>
+                <w:szCs w:val="20"/>
+              </w:rPr>
+              <w:t>i</w:t>
+            </w:r>
+            <w:proofErr w:type="spellEnd"/>
+            <w:r>
+              <w:rPr>
+                <w:rFonts w:ascii="Consolas" w:hAnsi="Consolas" w:cs="Consolas"/>
+                <w:color w:val="000000"/>
+                <w:sz w:val="20"/>
+                <w:szCs w:val="20"/>
+              </w:rPr>
+              <w:t>).</w:t>
+            </w:r>
+            <w:proofErr w:type="spellStart"/>
+            <w:r>
+              <w:rPr>
+                <w:rFonts w:ascii="Consolas" w:hAnsi="Consolas" w:cs="Consolas"/>
+                <w:color w:val="000000"/>
+                <w:sz w:val="20"/>
+                <w:szCs w:val="20"/>
+              </w:rPr>
+              <w:t>getDay</w:t>
+            </w:r>
+            <w:proofErr w:type="spellEnd"/>
+            <w:r>
+              <w:rPr>
+                <w:rFonts w:ascii="Consolas" w:hAnsi="Consolas" w:cs="Consolas"/>
+                <w:color w:val="000000"/>
+                <w:sz w:val="20"/>
+                <w:szCs w:val="20"/>
+              </w:rPr>
+              <w:t>()-1)*24;</w:t>
+            </w:r>
+          </w:p>
+          <w:p>
+            <w:pPr>
+              <w:autoSpaceDE w:val="0"/>
+              <w:autoSpaceDN w:val="0"/>
+              <w:adjustRightInd w:val="0"/>
+              <w:rPr>
+                <w:rFonts w:ascii="Consolas" w:hAnsi="Consolas" w:cs="Consolas"/>
+                <w:sz w:val="20"/>
+                <w:szCs w:val="20"/>
+              </w:rPr>
+            </w:pPr>
+            <w:r>
+              <w:rPr>
+                <w:rFonts w:ascii="Consolas" w:hAnsi="Consolas" w:cs="Consolas"/>
+                <w:color w:val="000000"/>
+                <w:sz w:val="20"/>
+                <w:szCs w:val="20"/>
+              </w:rPr>
+              <w:tab/>
+            </w:r>
+            <w:r>
+              <w:rPr>
+                <w:rFonts w:ascii="Consolas" w:hAnsi="Consolas" w:cs="Consolas"/>
+                <w:color w:val="000000"/>
+                <w:sz w:val="20"/>
+                <w:szCs w:val="20"/>
+              </w:rPr>
+              <w:tab/>
+            </w:r>
+            <w:r>
+              <w:rPr>
+                <w:rFonts w:ascii="Consolas" w:hAnsi="Consolas" w:cs="Consolas"/>
+                <w:color w:val="000000"/>
+                <w:sz w:val="20"/>
+                <w:szCs w:val="20"/>
+              </w:rPr>
+              <w:tab/>
+            </w:r>
+            <w:r>
+              <w:rPr>
+                <w:rFonts w:ascii="Consolas" w:hAnsi="Consolas" w:cs="Consolas"/>
+                <w:color w:val="000000"/>
+                <w:sz w:val="20"/>
+                <w:szCs w:val="20"/>
+              </w:rPr>
+              <w:tab/>
+            </w:r>
+            <w:proofErr w:type="spellStart"/>
+            <w:r>
+              <w:rPr>
+                <w:rFonts w:ascii="Consolas" w:hAnsi="Consolas" w:cs="Consolas"/>
+                <w:color w:val="000000"/>
+                <w:sz w:val="20"/>
+                <w:szCs w:val="20"/>
+              </w:rPr>
+              <w:t>minIdx</w:t>
+            </w:r>
+            <w:proofErr w:type="spellEnd"/>
+            <w:r>
+              <w:rPr>
+                <w:rFonts w:ascii="Consolas" w:hAnsi="Consolas" w:cs="Consolas"/>
+                <w:color w:val="000000"/>
+                <w:sz w:val="20"/>
+                <w:szCs w:val="20"/>
+              </w:rPr>
+              <w:t xml:space="preserve"> = </w:t>
+            </w:r>
+            <w:proofErr w:type="spellStart"/>
+            <w:r>
+              <w:rPr>
+                <w:rFonts w:ascii="Consolas" w:hAnsi="Consolas" w:cs="Consolas"/>
+                <w:color w:val="000000"/>
+                <w:sz w:val="20"/>
+                <w:szCs w:val="20"/>
+              </w:rPr>
+              <w:t>i</w:t>
+            </w:r>
+            <w:proofErr w:type="spellEnd"/>
+            <w:r>
+              <w:rPr>
+                <w:rFonts w:ascii="Consolas" w:hAnsi="Consolas" w:cs="Consolas"/>
+                <w:color w:val="000000"/>
+                <w:sz w:val="20"/>
+                <w:szCs w:val="20"/>
+              </w:rPr>
+              <w:t>;</w:t>
+            </w:r>
+          </w:p>
+          <w:p>
+            <w:pPr>
+              <w:autoSpaceDE w:val="0"/>
+              <w:autoSpaceDN w:val="0"/>
+              <w:adjustRightInd w:val="0"/>
+              <w:rPr>
+                <w:rFonts w:ascii="Consolas" w:hAnsi="Consolas" w:cs="Consolas"/>
+                <w:sz w:val="20"/>
+                <w:szCs w:val="20"/>
+              </w:rPr>
+            </w:pPr>
+            <w:r>
+              <w:rPr>
+                <w:rFonts w:ascii="Consolas" w:hAnsi="Consolas" w:cs="Consolas"/>
+                <w:color w:val="000000"/>
+                <w:sz w:val="20"/>
+                <w:szCs w:val="20"/>
+              </w:rPr>
+              <w:tab/>
+            </w:r>
+            <w:r>
+              <w:rPr>
+                <w:rFonts w:ascii="Consolas" w:hAnsi="Consolas" w:cs="Consolas"/>
+                <w:color w:val="000000"/>
+                <w:sz w:val="20"/>
+                <w:szCs w:val="20"/>
+              </w:rPr>
+              <w:tab/>
+            </w:r>
+            <w:r>
+              <w:rPr>
+                <w:rFonts w:ascii="Consolas" w:hAnsi="Consolas" w:cs="Consolas"/>
+                <w:color w:val="000000"/>
+                <w:sz w:val="20"/>
+                <w:szCs w:val="20"/>
+              </w:rPr>
+              <w:tab/>
+              <w:t>}</w:t>
+            </w:r>
+          </w:p>
+          <w:p>
+            <w:pPr>
+              <w:autoSpaceDE w:val="0"/>
+              <w:autoSpaceDN w:val="0"/>
+              <w:adjustRightInd w:val="0"/>
+              <w:rPr>
+                <w:rFonts w:ascii="Consolas" w:hAnsi="Consolas" w:cs="Consolas"/>
+                <w:sz w:val="20"/>
+                <w:szCs w:val="20"/>
+              </w:rPr>
+            </w:pPr>
+            <w:r>
+              <w:rPr>
+                <w:rFonts w:ascii="Consolas" w:hAnsi="Consolas" w:cs="Consolas"/>
+                <w:color w:val="000000"/>
+                <w:sz w:val="20"/>
+                <w:szCs w:val="20"/>
+              </w:rPr>
+              <w:tab/>
+            </w:r>
+            <w:r>
+              <w:rPr>
+                <w:rFonts w:ascii="Consolas" w:hAnsi="Consolas" w:cs="Consolas"/>
+                <w:color w:val="000000"/>
+                <w:sz w:val="20"/>
+                <w:szCs w:val="20"/>
+              </w:rPr>
+              <w:tab/>
+              <w:t>}</w:t>
+            </w:r>
+          </w:p>
+          <w:p>
+            <w:pPr>
+              <w:autoSpaceDE w:val="0"/>
+              <w:autoSpaceDN w:val="0"/>
+              <w:adjustRightInd w:val="0"/>
+              <w:rPr>
+                <w:rFonts w:ascii="Consolas" w:hAnsi="Consolas" w:cs="Consolas"/>
+                <w:sz w:val="20"/>
+                <w:szCs w:val="20"/>
+              </w:rPr>
+            </w:pPr>
+          </w:p>
+          <w:p>
+            <w:pPr>
+              <w:autoSpaceDE w:val="0"/>
+              <w:autoSpaceDN w:val="0"/>
+              <w:adjustRightInd w:val="0"/>
+              <w:rPr>
+                <w:rFonts w:ascii="Consolas" w:hAnsi="Consolas" w:cs="Consolas"/>
+                <w:sz w:val="20"/>
+                <w:szCs w:val="20"/>
+              </w:rPr>
+            </w:pPr>
+            <w:r>
+              <w:rPr>
+                <w:rFonts w:ascii="Consolas" w:hAnsi="Consolas" w:cs="Consolas"/>
+                <w:color w:val="000000"/>
+                <w:sz w:val="20"/>
+                <w:szCs w:val="20"/>
+              </w:rPr>
+              <w:tab/>
+            </w:r>
+            <w:r>
+              <w:rPr>
+                <w:rFonts w:ascii="Consolas" w:hAnsi="Consolas" w:cs="Consolas"/>
+                <w:color w:val="000000"/>
+                <w:sz w:val="20"/>
+                <w:szCs w:val="20"/>
+              </w:rPr>
+              <w:tab/>
+            </w:r>
+            <w:proofErr w:type="spellStart"/>
+            <w:r>
+              <w:rPr>
+                <w:rFonts w:ascii="Consolas" w:hAnsi="Consolas" w:cs="Consolas"/>
+                <w:color w:val="000000"/>
+                <w:sz w:val="20"/>
+                <w:szCs w:val="20"/>
+              </w:rPr>
+              <w:t>result.add</w:t>
+            </w:r>
+            <w:proofErr w:type="spellEnd"/>
+            <w:r>
+              <w:rPr>
+                <w:rFonts w:ascii="Consolas" w:hAnsi="Consolas" w:cs="Consolas"/>
+                <w:color w:val="000000"/>
+                <w:sz w:val="20"/>
+                <w:szCs w:val="20"/>
+              </w:rPr>
+              <w:t>(</w:t>
+            </w:r>
+            <w:proofErr w:type="spellStart"/>
+            <w:r>
+              <w:rPr>
+                <w:rFonts w:ascii="Consolas" w:hAnsi="Consolas" w:cs="Consolas"/>
+                <w:b/>
+                <w:bCs/>
+                <w:color w:val="7F0055"/>
+                <w:sz w:val="20"/>
+                <w:szCs w:val="20"/>
+              </w:rPr>
+              <w:t>this</w:t>
+            </w:r>
+            <w:r>
+              <w:rPr>
+                <w:rFonts w:ascii="Consolas" w:hAnsi="Consolas" w:cs="Consolas"/>
+                <w:color w:val="000000"/>
+                <w:sz w:val="20"/>
+                <w:szCs w:val="20"/>
+              </w:rPr>
+              <w:t>.get</w:t>
+            </w:r>
+            <w:proofErr w:type="spellEnd"/>
+            <w:r>
+              <w:rPr>
+                <w:rFonts w:ascii="Consolas" w:hAnsi="Consolas" w:cs="Consolas"/>
+                <w:color w:val="000000"/>
+                <w:sz w:val="20"/>
+                <w:szCs w:val="20"/>
+              </w:rPr>
+              <w:t>(</w:t>
+            </w:r>
+            <w:proofErr w:type="spellStart"/>
+            <w:r>
+              <w:rPr>
+                <w:rFonts w:ascii="Consolas" w:hAnsi="Consolas" w:cs="Consolas"/>
+                <w:color w:val="000000"/>
+                <w:sz w:val="20"/>
+                <w:szCs w:val="20"/>
+              </w:rPr>
+              <w:t>minIdx</w:t>
+            </w:r>
+            <w:proofErr w:type="spellEnd"/>
+            <w:r>
+              <w:rPr>
+                <w:rFonts w:ascii="Consolas" w:hAnsi="Consolas" w:cs="Consolas"/>
+                <w:color w:val="000000"/>
+                <w:sz w:val="20"/>
+                <w:szCs w:val="20"/>
+              </w:rPr>
+              <w:t>));</w:t>
+            </w:r>
+          </w:p>
+          <w:p>
+            <w:pPr>
+              <w:autoSpaceDE w:val="0"/>
+              <w:autoSpaceDN w:val="0"/>
+              <w:adjustRightInd w:val="0"/>
+              <w:rPr>
+                <w:rFonts w:ascii="Consolas" w:hAnsi="Consolas" w:cs="Consolas"/>
+                <w:sz w:val="20"/>
+                <w:szCs w:val="20"/>
+              </w:rPr>
+            </w:pPr>
+            <w:r>
+              <w:rPr>
+                <w:rFonts w:ascii="Consolas" w:hAnsi="Consolas" w:cs="Consolas"/>
+                <w:color w:val="000000"/>
+                <w:sz w:val="20"/>
+                <w:szCs w:val="20"/>
+              </w:rPr>
+              <w:tab/>
+            </w:r>
+            <w:r>
+              <w:rPr>
+                <w:rFonts w:ascii="Consolas" w:hAnsi="Consolas" w:cs="Consolas"/>
+                <w:color w:val="000000"/>
+                <w:sz w:val="20"/>
+                <w:szCs w:val="20"/>
+              </w:rPr>
+              <w:tab/>
+            </w:r>
+            <w:proofErr w:type="spellStart"/>
+            <w:r>
+              <w:rPr>
+                <w:rFonts w:ascii="Consolas" w:hAnsi="Consolas" w:cs="Consolas"/>
+                <w:b/>
+                <w:bCs/>
+                <w:color w:val="7F0055"/>
+                <w:sz w:val="20"/>
+                <w:szCs w:val="20"/>
+              </w:rPr>
+              <w:t>this</w:t>
+            </w:r>
+            <w:r>
+              <w:rPr>
+                <w:rFonts w:ascii="Consolas" w:hAnsi="Consolas" w:cs="Consolas"/>
+                <w:color w:val="000000"/>
+                <w:sz w:val="20"/>
+                <w:szCs w:val="20"/>
+              </w:rPr>
+              <w:t>.remove</w:t>
+            </w:r>
+            <w:proofErr w:type="spellEnd"/>
+            <w:r>
+              <w:rPr>
+                <w:rFonts w:ascii="Consolas" w:hAnsi="Consolas" w:cs="Consolas"/>
+                <w:color w:val="000000"/>
+                <w:sz w:val="20"/>
+                <w:szCs w:val="20"/>
+              </w:rPr>
+              <w:t>(</w:t>
+            </w:r>
+            <w:proofErr w:type="spellStart"/>
+            <w:r>
+              <w:rPr>
+                <w:rFonts w:ascii="Consolas" w:hAnsi="Consolas" w:cs="Consolas"/>
+                <w:color w:val="000000"/>
+                <w:sz w:val="20"/>
+                <w:szCs w:val="20"/>
+              </w:rPr>
+              <w:t>minIdx</w:t>
+            </w:r>
+            <w:proofErr w:type="spellEnd"/>
+            <w:r>
+              <w:rPr>
+                <w:rFonts w:ascii="Consolas" w:hAnsi="Consolas" w:cs="Consolas"/>
+                <w:color w:val="000000"/>
+                <w:sz w:val="20"/>
+                <w:szCs w:val="20"/>
+              </w:rPr>
+              <w:t>);</w:t>
+            </w:r>
+            <w:bookmarkStart w:id="0" w:name="_GoBack"/>
+            <w:bookmarkEnd w:id="0"/>
+          </w:p>
+          <w:p>
+            <w:pPr>
+              <w:autoSpaceDE w:val="0"/>
+              <w:autoSpaceDN w:val="0"/>
+              <w:adjustRightInd w:val="0"/>
+              <w:rPr>
+                <w:rFonts w:ascii="Consolas" w:hAnsi="Consolas" w:cs="Consolas"/>
+                <w:sz w:val="20"/>
+                <w:szCs w:val="20"/>
+              </w:rPr>
+            </w:pPr>
+            <w:r>
+              <w:rPr>
+                <w:rFonts w:ascii="Consolas" w:hAnsi="Consolas" w:cs="Consolas"/>
+                <w:color w:val="000000"/>
+                <w:sz w:val="20"/>
+                <w:szCs w:val="20"/>
+              </w:rPr>
+              <w:tab/>
+            </w:r>
+            <w:r>
+              <w:rPr>
+                <w:rFonts w:ascii="Consolas" w:hAnsi="Consolas" w:cs="Consolas"/>
+                <w:color w:val="000000"/>
+                <w:sz w:val="20"/>
+                <w:szCs w:val="20"/>
+              </w:rPr>
+              <w:tab/>
+            </w:r>
+            <w:proofErr w:type="spellStart"/>
+            <w:r>
+              <w:rPr>
+                <w:rFonts w:ascii="Consolas" w:hAnsi="Consolas" w:cs="Consolas"/>
+                <w:b/>
+                <w:bCs/>
+                <w:color w:val="7F0055"/>
+                <w:sz w:val="20"/>
+                <w:szCs w:val="20"/>
+              </w:rPr>
+              <w:t>this</w:t>
+            </w:r>
+            <w:r>
+              <w:rPr>
+                <w:rFonts w:ascii="Consolas" w:hAnsi="Consolas" w:cs="Consolas"/>
+                <w:color w:val="000000"/>
+                <w:sz w:val="20"/>
+                <w:szCs w:val="20"/>
+              </w:rPr>
+              <w:t>.sortByStartTime</w:t>
+            </w:r>
+            <w:proofErr w:type="spellEnd"/>
+            <w:r>
+              <w:rPr>
+                <w:rFonts w:ascii="Consolas" w:hAnsi="Consolas" w:cs="Consolas"/>
+                <w:color w:val="000000"/>
+                <w:sz w:val="20"/>
+                <w:szCs w:val="20"/>
+              </w:rPr>
+              <w:t>(result);</w:t>
+            </w:r>
+          </w:p>
+          <w:p>
+            <w:pPr>
+              <w:rPr>
+                <w:rFonts w:ascii="Consolas" w:hAnsi="Consolas" w:cs="Consolas"/>
+                <w:color w:val="000000"/>
+                <w:sz w:val="20"/>
+                <w:szCs w:val="20"/>
+              </w:rPr>
+            </w:pPr>
+            <w:r>
+              <w:rPr>
+                <w:rFonts w:ascii="Consolas" w:hAnsi="Consolas" w:cs="Consolas"/>
+                <w:color w:val="000000"/>
+                <w:sz w:val="20"/>
+                <w:szCs w:val="20"/>
+              </w:rPr>
+              <w:tab/>
+              <w:t>}</w:t>
+            </w:r>
+          </w:p>
+          <w:p>
+            <w:pPr>
+              <w:rPr>
+                <w:rFonts w:ascii="Consolas" w:hAnsi="Consolas" w:cs="Consolas"/>
+                <w:color w:val="000000"/>
+                <w:sz w:val="20"/>
+                <w:szCs w:val="20"/>
+              </w:rPr>
+            </w:pPr>
+          </w:p>
+          <w:p>
+            <w:pPr>
+              <w:rPr>
+                <w:rFonts w:ascii="Consolas" w:hAnsi="Consolas" w:cs="Consolas"/>
+                <w:color w:val="000000"/>
+                <w:sz w:val="20"/>
+                <w:szCs w:val="20"/>
+              </w:rPr>
+            </w:pPr>
+            <w:proofErr w:type="spellStart"/>
+            <w:r>
+              <w:rPr>
+                <w:rFonts w:ascii="Consolas" w:hAnsi="Consolas" w:cs="Consolas"/>
+                <w:color w:val="000000"/>
+                <w:sz w:val="20"/>
+                <w:szCs w:val="20"/>
+              </w:rPr>
+              <w:t>TimeGapConstraint</w:t>
+            </w:r>
+            <w:proofErr w:type="spellEnd"/>
+            <w:r>
+              <w:rPr>
+                <w:rFonts w:ascii="Consolas" w:hAnsi="Consolas" w:cs="Consolas"/>
+                <w:color w:val="000000"/>
+                <w:sz w:val="20"/>
+                <w:szCs w:val="20"/>
+              </w:rPr>
+              <w:t>:</w:t>
+            </w:r>
+          </w:p>
+          <w:p>
+            <w:pPr>
+              <w:rPr>
+                <w:rFonts w:ascii="Consolas" w:hAnsi="Consolas" w:cs="Consolas"/>
+                <w:color w:val="000000"/>
+                <w:sz w:val="20"/>
+                <w:szCs w:val="20"/>
+              </w:rPr>
+            </w:pPr>
+          </w:p>
+          <w:p>
+            <w:pPr>
+              <w:autoSpaceDE w:val="0"/>
+              <w:autoSpaceDN w:val="0"/>
+              <w:adjustRightInd w:val="0"/>
+              <w:rPr>
+                <w:rFonts w:ascii="Consolas" w:hAnsi="Consolas" w:cs="Consolas"/>
+                <w:sz w:val="20"/>
+                <w:szCs w:val="20"/>
+              </w:rPr>
+            </w:pPr>
+            <w:r>
+              <w:rPr>
+                <w:rFonts w:ascii="Consolas" w:hAnsi="Consolas" w:cs="Consolas"/>
+                <w:b/>
+                <w:bCs/>
+                <w:color w:val="7F0055"/>
+                <w:sz w:val="20"/>
+                <w:szCs w:val="20"/>
+              </w:rPr>
+              <w:t>public</w:t>
+            </w:r>
+            <w:r>
+              <w:rPr>
+                <w:rFonts w:ascii="Consolas" w:hAnsi="Consolas" w:cs="Consolas"/>
+                <w:color w:val="000000"/>
+                <w:sz w:val="20"/>
+                <w:szCs w:val="20"/>
+              </w:rPr>
+              <w:t xml:space="preserve"> </w:t>
+            </w:r>
+            <w:proofErr w:type="spellStart"/>
+            <w:r>
+              <w:rPr>
+                <w:rFonts w:ascii="Consolas" w:hAnsi="Consolas" w:cs="Consolas"/>
+                <w:color w:val="000000"/>
+                <w:sz w:val="20"/>
+                <w:szCs w:val="20"/>
+              </w:rPr>
+              <w:t>TimeGapConstraint</w:t>
+            </w:r>
+            <w:proofErr w:type="spellEnd"/>
+            <w:r>
+              <w:rPr>
+                <w:rFonts w:ascii="Consolas" w:hAnsi="Consolas" w:cs="Consolas"/>
+                <w:color w:val="000000"/>
+                <w:sz w:val="20"/>
+                <w:szCs w:val="20"/>
+              </w:rPr>
+              <w:t xml:space="preserve">(Timetable timetable, </w:t>
+            </w:r>
+            <w:r>
+              <w:rPr>
+                <w:rFonts w:ascii="Consolas" w:hAnsi="Consolas" w:cs="Consolas"/>
+                <w:b/>
+                <w:bCs/>
+                <w:color w:val="7F0055"/>
+                <w:sz w:val="20"/>
+                <w:szCs w:val="20"/>
+              </w:rPr>
+              <w:t>double</w:t>
+            </w:r>
+            <w:r>
+              <w:rPr>
+                <w:rFonts w:ascii="Consolas" w:hAnsi="Consolas" w:cs="Consolas"/>
+                <w:color w:val="000000"/>
+                <w:sz w:val="20"/>
+                <w:szCs w:val="20"/>
+              </w:rPr>
+              <w:t xml:space="preserve"> </w:t>
+            </w:r>
+            <w:proofErr w:type="spellStart"/>
+            <w:r>
+              <w:rPr>
+                <w:rFonts w:ascii="Consolas" w:hAnsi="Consolas" w:cs="Consolas"/>
+                <w:color w:val="000000"/>
+                <w:sz w:val="20"/>
+                <w:szCs w:val="20"/>
+              </w:rPr>
+              <w:t>timeDifference</w:t>
+            </w:r>
+            <w:proofErr w:type="spellEnd"/>
+            <w:r>
+              <w:rPr>
+                <w:rFonts w:ascii="Consolas" w:hAnsi="Consolas" w:cs="Consolas"/>
+                <w:color w:val="000000"/>
+                <w:sz w:val="20"/>
+                <w:szCs w:val="20"/>
+              </w:rPr>
+              <w:t>) {</w:t>
+            </w:r>
+          </w:p>
+          <w:p>
+            <w:pPr>
+              <w:autoSpaceDE w:val="0"/>
+              <w:autoSpaceDN w:val="0"/>
+              <w:adjustRightInd w:val="0"/>
+              <w:rPr>
+                <w:rFonts w:ascii="Consolas" w:hAnsi="Consolas" w:cs="Consolas"/>
+                <w:sz w:val="20"/>
+                <w:szCs w:val="20"/>
+              </w:rPr>
+            </w:pPr>
+            <w:r>
+              <w:rPr>
+                <w:rFonts w:ascii="Consolas" w:hAnsi="Consolas" w:cs="Consolas"/>
+                <w:color w:val="000000"/>
+                <w:sz w:val="20"/>
+                <w:szCs w:val="20"/>
+              </w:rPr>
+              <w:tab/>
+            </w:r>
+            <w:r>
+              <w:rPr>
+                <w:rFonts w:ascii="Consolas" w:hAnsi="Consolas" w:cs="Consolas"/>
+                <w:color w:val="000000"/>
+                <w:sz w:val="20"/>
+                <w:szCs w:val="20"/>
+              </w:rPr>
+              <w:tab/>
+              <w:t xml:space="preserve">Timetable sorted = </w:t>
+            </w:r>
+            <w:r>
+              <w:rPr>
+                <w:rFonts w:ascii="Consolas" w:hAnsi="Consolas" w:cs="Consolas"/>
+                <w:b/>
+                <w:bCs/>
+                <w:color w:val="7F0055"/>
+                <w:sz w:val="20"/>
+                <w:szCs w:val="20"/>
+              </w:rPr>
+              <w:t>new</w:t>
+            </w:r>
+            <w:r>
+              <w:rPr>
+                <w:rFonts w:ascii="Consolas" w:hAnsi="Consolas" w:cs="Consolas"/>
+                <w:color w:val="000000"/>
+                <w:sz w:val="20"/>
+                <w:szCs w:val="20"/>
+              </w:rPr>
+              <w:t xml:space="preserve"> Timetable();</w:t>
+            </w:r>
+          </w:p>
+          <w:p>
+            <w:pPr>
+              <w:autoSpaceDE w:val="0"/>
+              <w:autoSpaceDN w:val="0"/>
+              <w:adjustRightInd w:val="0"/>
+              <w:rPr>
+                <w:rFonts w:ascii="Consolas" w:hAnsi="Consolas" w:cs="Consolas"/>
+                <w:sz w:val="20"/>
+                <w:szCs w:val="20"/>
+              </w:rPr>
+            </w:pPr>
+            <w:r>
+              <w:rPr>
+                <w:rFonts w:ascii="Consolas" w:hAnsi="Consolas" w:cs="Consolas"/>
+                <w:color w:val="000000"/>
+                <w:sz w:val="20"/>
+                <w:szCs w:val="20"/>
+              </w:rPr>
+              <w:tab/>
+            </w:r>
+            <w:r>
+              <w:rPr>
+                <w:rFonts w:ascii="Consolas" w:hAnsi="Consolas" w:cs="Consolas"/>
+                <w:color w:val="000000"/>
+                <w:sz w:val="20"/>
+                <w:szCs w:val="20"/>
+              </w:rPr>
+              <w:tab/>
+            </w:r>
+            <w:proofErr w:type="spellStart"/>
+            <w:r>
+              <w:rPr>
+                <w:rFonts w:ascii="Consolas" w:hAnsi="Consolas" w:cs="Consolas"/>
+                <w:color w:val="000000"/>
+                <w:sz w:val="20"/>
+                <w:szCs w:val="20"/>
+              </w:rPr>
+              <w:t>timetable.sortByStartTime</w:t>
+            </w:r>
+            <w:proofErr w:type="spellEnd"/>
+            <w:r>
+              <w:rPr>
+                <w:rFonts w:ascii="Consolas" w:hAnsi="Consolas" w:cs="Consolas"/>
+                <w:color w:val="000000"/>
+                <w:sz w:val="20"/>
+                <w:szCs w:val="20"/>
+              </w:rPr>
+              <w:t>(sorted);</w:t>
+            </w:r>
+          </w:p>
+          <w:p>
+            <w:pPr>
+              <w:autoSpaceDE w:val="0"/>
+              <w:autoSpaceDN w:val="0"/>
+              <w:adjustRightInd w:val="0"/>
+              <w:rPr>
+                <w:rFonts w:ascii="Consolas" w:hAnsi="Consolas" w:cs="Consolas"/>
+                <w:sz w:val="20"/>
+                <w:szCs w:val="20"/>
+              </w:rPr>
+            </w:pPr>
+            <w:r>
+              <w:rPr>
+                <w:rFonts w:ascii="Consolas" w:hAnsi="Consolas" w:cs="Consolas"/>
+                <w:color w:val="000000"/>
+                <w:sz w:val="20"/>
+                <w:szCs w:val="20"/>
+              </w:rPr>
+              <w:tab/>
+            </w:r>
+            <w:r>
+              <w:rPr>
+                <w:rFonts w:ascii="Consolas" w:hAnsi="Consolas" w:cs="Consolas"/>
+                <w:color w:val="000000"/>
+                <w:sz w:val="20"/>
+                <w:szCs w:val="20"/>
+              </w:rPr>
+              <w:tab/>
+            </w:r>
+          </w:p>
+          <w:p>
+            <w:pPr>
+              <w:autoSpaceDE w:val="0"/>
+              <w:autoSpaceDN w:val="0"/>
+              <w:adjustRightInd w:val="0"/>
+              <w:rPr>
+                <w:rFonts w:ascii="Consolas" w:hAnsi="Consolas" w:cs="Consolas"/>
+                <w:sz w:val="20"/>
+                <w:szCs w:val="20"/>
+              </w:rPr>
+            </w:pPr>
+            <w:r>
+              <w:rPr>
+                <w:rFonts w:ascii="Consolas" w:hAnsi="Consolas" w:cs="Consolas"/>
+                <w:color w:val="000000"/>
+                <w:sz w:val="20"/>
+                <w:szCs w:val="20"/>
+              </w:rPr>
+              <w:tab/>
+            </w:r>
+            <w:r>
+              <w:rPr>
+                <w:rFonts w:ascii="Consolas" w:hAnsi="Consolas" w:cs="Consolas"/>
+                <w:color w:val="000000"/>
+                <w:sz w:val="20"/>
+                <w:szCs w:val="20"/>
+              </w:rPr>
+              <w:tab/>
+            </w:r>
+            <w:r>
+              <w:rPr>
+                <w:rFonts w:ascii="Consolas" w:hAnsi="Consolas" w:cs="Consolas"/>
+                <w:b/>
+                <w:bCs/>
+                <w:color w:val="7F0055"/>
+                <w:sz w:val="20"/>
+                <w:szCs w:val="20"/>
+              </w:rPr>
+              <w:t>for</w:t>
+            </w:r>
+            <w:r>
+              <w:rPr>
+                <w:rFonts w:ascii="Consolas" w:hAnsi="Consolas" w:cs="Consolas"/>
+                <w:color w:val="000000"/>
+                <w:sz w:val="20"/>
+                <w:szCs w:val="20"/>
+              </w:rPr>
+              <w:t xml:space="preserve"> (</w:t>
+            </w:r>
+            <w:proofErr w:type="spellStart"/>
+            <w:r>
+              <w:rPr>
+                <w:rFonts w:ascii="Consolas" w:hAnsi="Consolas" w:cs="Consolas"/>
+                <w:b/>
+                <w:bCs/>
+                <w:color w:val="7F0055"/>
+                <w:sz w:val="20"/>
+                <w:szCs w:val="20"/>
+              </w:rPr>
+              <w:t>int</w:t>
+            </w:r>
+            <w:proofErr w:type="spellEnd"/>
+            <w:r>
+              <w:rPr>
+                <w:rFonts w:ascii="Consolas" w:hAnsi="Consolas" w:cs="Consolas"/>
+                <w:color w:val="000000"/>
+                <w:sz w:val="20"/>
+                <w:szCs w:val="20"/>
+              </w:rPr>
+              <w:t xml:space="preserve"> </w:t>
+            </w:r>
+            <w:proofErr w:type="spellStart"/>
+            <w:r>
+              <w:rPr>
+                <w:rFonts w:ascii="Consolas" w:hAnsi="Consolas" w:cs="Consolas"/>
+                <w:color w:val="000000"/>
+                <w:sz w:val="20"/>
+                <w:szCs w:val="20"/>
+              </w:rPr>
+              <w:t>i</w:t>
+            </w:r>
+            <w:proofErr w:type="spellEnd"/>
+            <w:r>
+              <w:rPr>
+                <w:rFonts w:ascii="Consolas" w:hAnsi="Consolas" w:cs="Consolas"/>
+                <w:color w:val="000000"/>
+                <w:sz w:val="20"/>
+                <w:szCs w:val="20"/>
+              </w:rPr>
+              <w:t xml:space="preserve">=0; </w:t>
+            </w:r>
+            <w:proofErr w:type="spellStart"/>
+            <w:r>
+              <w:rPr>
+                <w:rFonts w:ascii="Consolas" w:hAnsi="Consolas" w:cs="Consolas"/>
+                <w:color w:val="000000"/>
+                <w:sz w:val="20"/>
+                <w:szCs w:val="20"/>
+              </w:rPr>
+              <w:t>i</w:t>
+            </w:r>
+            <w:proofErr w:type="spellEnd"/>
+            <w:r>
+              <w:rPr>
+                <w:rFonts w:ascii="Consolas" w:hAnsi="Consolas" w:cs="Consolas"/>
+                <w:color w:val="000000"/>
+                <w:sz w:val="20"/>
+                <w:szCs w:val="20"/>
+              </w:rPr>
+              <w:t>&lt;</w:t>
+            </w:r>
+            <w:proofErr w:type="spellStart"/>
+            <w:r>
+              <w:rPr>
+                <w:rFonts w:ascii="Consolas" w:hAnsi="Consolas" w:cs="Consolas"/>
+                <w:color w:val="000000"/>
+                <w:sz w:val="20"/>
+                <w:szCs w:val="20"/>
+              </w:rPr>
+              <w:t>sorted.size</w:t>
+            </w:r>
+            <w:proofErr w:type="spellEnd"/>
+            <w:r>
+              <w:rPr>
+                <w:rFonts w:ascii="Consolas" w:hAnsi="Consolas" w:cs="Consolas"/>
+                <w:color w:val="000000"/>
+                <w:sz w:val="20"/>
+                <w:szCs w:val="20"/>
+              </w:rPr>
+              <w:t xml:space="preserve">()-1; </w:t>
+            </w:r>
+            <w:proofErr w:type="spellStart"/>
+            <w:r>
+              <w:rPr>
+                <w:rFonts w:ascii="Consolas" w:hAnsi="Consolas" w:cs="Consolas"/>
+                <w:color w:val="000000"/>
+                <w:sz w:val="20"/>
+                <w:szCs w:val="20"/>
+              </w:rPr>
+              <w:t>i</w:t>
+            </w:r>
+            <w:proofErr w:type="spellEnd"/>
+            <w:r>
+              <w:rPr>
+                <w:rFonts w:ascii="Consolas" w:hAnsi="Consolas" w:cs="Consolas"/>
+                <w:color w:val="000000"/>
+                <w:sz w:val="20"/>
+                <w:szCs w:val="20"/>
+              </w:rPr>
+              <w:t>++) {</w:t>
+            </w:r>
+          </w:p>
+          <w:p>
+            <w:pPr>
+              <w:autoSpaceDE w:val="0"/>
+              <w:autoSpaceDN w:val="0"/>
+              <w:adjustRightInd w:val="0"/>
+              <w:rPr>
+                <w:rFonts w:ascii="Consolas" w:hAnsi="Consolas" w:cs="Consolas"/>
+                <w:sz w:val="20"/>
+                <w:szCs w:val="20"/>
+              </w:rPr>
+            </w:pPr>
+            <w:r>
+              <w:rPr>
+                <w:rFonts w:ascii="Consolas" w:hAnsi="Consolas" w:cs="Consolas"/>
+                <w:color w:val="000000"/>
+                <w:sz w:val="20"/>
+                <w:szCs w:val="20"/>
+              </w:rPr>
+              <w:tab/>
+            </w:r>
+            <w:r>
+              <w:rPr>
+                <w:rFonts w:ascii="Consolas" w:hAnsi="Consolas" w:cs="Consolas"/>
+                <w:color w:val="000000"/>
+                <w:sz w:val="20"/>
+                <w:szCs w:val="20"/>
+              </w:rPr>
+              <w:tab/>
+            </w:r>
+            <w:r>
+              <w:rPr>
+                <w:rFonts w:ascii="Consolas" w:hAnsi="Consolas" w:cs="Consolas"/>
+                <w:color w:val="000000"/>
+                <w:sz w:val="20"/>
+                <w:szCs w:val="20"/>
+              </w:rPr>
+              <w:tab/>
+            </w:r>
+            <w:r>
+              <w:rPr>
+                <w:rFonts w:ascii="Consolas" w:hAnsi="Consolas" w:cs="Consolas"/>
+                <w:b/>
+                <w:bCs/>
+                <w:color w:val="7F0055"/>
+                <w:sz w:val="20"/>
+                <w:szCs w:val="20"/>
+              </w:rPr>
+              <w:t>if</w:t>
+            </w:r>
+            <w:r>
+              <w:rPr>
+                <w:rFonts w:ascii="Consolas" w:hAnsi="Consolas" w:cs="Consolas"/>
+                <w:color w:val="000000"/>
+                <w:sz w:val="20"/>
+                <w:szCs w:val="20"/>
+              </w:rPr>
+              <w:t xml:space="preserve"> ((</w:t>
+            </w:r>
+            <w:proofErr w:type="spellStart"/>
+            <w:r>
+              <w:rPr>
+                <w:rFonts w:ascii="Consolas" w:hAnsi="Consolas" w:cs="Consolas"/>
+                <w:color w:val="000000"/>
+                <w:sz w:val="20"/>
+                <w:szCs w:val="20"/>
+              </w:rPr>
+              <w:t>sorted.get</w:t>
+            </w:r>
+            <w:proofErr w:type="spellEnd"/>
+            <w:r>
+              <w:rPr>
+                <w:rFonts w:ascii="Consolas" w:hAnsi="Consolas" w:cs="Consolas"/>
+                <w:color w:val="000000"/>
+                <w:sz w:val="20"/>
+                <w:szCs w:val="20"/>
+              </w:rPr>
+              <w:t>(</w:t>
+            </w:r>
+            <w:proofErr w:type="spellStart"/>
+            <w:r>
+              <w:rPr>
+                <w:rFonts w:ascii="Consolas" w:hAnsi="Consolas" w:cs="Consolas"/>
+                <w:color w:val="000000"/>
+                <w:sz w:val="20"/>
+                <w:szCs w:val="20"/>
+              </w:rPr>
+              <w:t>i</w:t>
+            </w:r>
+            <w:proofErr w:type="spellEnd"/>
+            <w:r>
+              <w:rPr>
+                <w:rFonts w:ascii="Consolas" w:hAnsi="Consolas" w:cs="Consolas"/>
+                <w:color w:val="000000"/>
+                <w:sz w:val="20"/>
+                <w:szCs w:val="20"/>
+              </w:rPr>
+              <w:t>).</w:t>
+            </w:r>
+            <w:proofErr w:type="spellStart"/>
+            <w:r>
+              <w:rPr>
+                <w:rFonts w:ascii="Consolas" w:hAnsi="Consolas" w:cs="Consolas"/>
+                <w:color w:val="000000"/>
+                <w:sz w:val="20"/>
+                <w:szCs w:val="20"/>
+              </w:rPr>
+              <w:t>getDay</w:t>
+            </w:r>
+            <w:proofErr w:type="spellEnd"/>
+            <w:r>
+              <w:rPr>
+                <w:rFonts w:ascii="Consolas" w:hAnsi="Consolas" w:cs="Consolas"/>
+                <w:color w:val="000000"/>
+                <w:sz w:val="20"/>
+                <w:szCs w:val="20"/>
+              </w:rPr>
+              <w:t xml:space="preserve">() == </w:t>
+            </w:r>
+            <w:proofErr w:type="spellStart"/>
+            <w:r>
+              <w:rPr>
+                <w:rFonts w:ascii="Consolas" w:hAnsi="Consolas" w:cs="Consolas"/>
+                <w:color w:val="000000"/>
+                <w:sz w:val="20"/>
+                <w:szCs w:val="20"/>
+              </w:rPr>
+              <w:t>sorted.get</w:t>
+            </w:r>
+            <w:proofErr w:type="spellEnd"/>
+            <w:r>
+              <w:rPr>
+                <w:rFonts w:ascii="Consolas" w:hAnsi="Consolas" w:cs="Consolas"/>
+                <w:color w:val="000000"/>
+                <w:sz w:val="20"/>
+                <w:szCs w:val="20"/>
+              </w:rPr>
+              <w:t>(i+1).</w:t>
+            </w:r>
+            <w:proofErr w:type="spellStart"/>
+            <w:r>
+              <w:rPr>
+                <w:rFonts w:ascii="Consolas" w:hAnsi="Consolas" w:cs="Consolas"/>
+                <w:color w:val="000000"/>
+                <w:sz w:val="20"/>
+                <w:szCs w:val="20"/>
+              </w:rPr>
+              <w:t>getDay</w:t>
+            </w:r>
+            <w:proofErr w:type="spellEnd"/>
+            <w:r>
+              <w:rPr>
+                <w:rFonts w:ascii="Consolas" w:hAnsi="Consolas" w:cs="Consolas"/>
+                <w:color w:val="000000"/>
+                <w:sz w:val="20"/>
+                <w:szCs w:val="20"/>
+              </w:rPr>
+              <w:t>()) &amp;&amp; (</w:t>
+            </w:r>
+            <w:proofErr w:type="spellStart"/>
+            <w:r>
+              <w:rPr>
+                <w:rFonts w:ascii="Consolas" w:hAnsi="Consolas" w:cs="Consolas"/>
+                <w:color w:val="000000"/>
+                <w:sz w:val="20"/>
+                <w:szCs w:val="20"/>
+              </w:rPr>
+              <w:t>sorted.get</w:t>
+            </w:r>
+            <w:proofErr w:type="spellEnd"/>
+            <w:r>
+              <w:rPr>
+                <w:rFonts w:ascii="Consolas" w:hAnsi="Consolas" w:cs="Consolas"/>
+                <w:color w:val="000000"/>
+                <w:sz w:val="20"/>
+                <w:szCs w:val="20"/>
+              </w:rPr>
+              <w:t>(i+1).</w:t>
+            </w:r>
+            <w:proofErr w:type="spellStart"/>
+            <w:r>
+              <w:rPr>
+                <w:rFonts w:ascii="Consolas" w:hAnsi="Consolas" w:cs="Consolas"/>
+                <w:color w:val="000000"/>
+                <w:sz w:val="20"/>
+                <w:szCs w:val="20"/>
+              </w:rPr>
+              <w:t>getStartTime</w:t>
+            </w:r>
+            <w:proofErr w:type="spellEnd"/>
+            <w:r>
+              <w:rPr>
+                <w:rFonts w:ascii="Consolas" w:hAnsi="Consolas" w:cs="Consolas"/>
+                <w:color w:val="000000"/>
+                <w:sz w:val="20"/>
+                <w:szCs w:val="20"/>
+              </w:rPr>
+              <w:t xml:space="preserve">() - </w:t>
+            </w:r>
+            <w:proofErr w:type="spellStart"/>
+            <w:r>
+              <w:rPr>
+                <w:rFonts w:ascii="Consolas" w:hAnsi="Consolas" w:cs="Consolas"/>
+                <w:color w:val="000000"/>
+                <w:sz w:val="20"/>
+                <w:szCs w:val="20"/>
+              </w:rPr>
+              <w:t>sorted.get</w:t>
+            </w:r>
+            <w:proofErr w:type="spellEnd"/>
+            <w:r>
+              <w:rPr>
+                <w:rFonts w:ascii="Consolas" w:hAnsi="Consolas" w:cs="Consolas"/>
+                <w:color w:val="000000"/>
+                <w:sz w:val="20"/>
+                <w:szCs w:val="20"/>
+              </w:rPr>
+              <w:t>(</w:t>
+            </w:r>
+            <w:proofErr w:type="spellStart"/>
+            <w:r>
+              <w:rPr>
+                <w:rFonts w:ascii="Consolas" w:hAnsi="Consolas" w:cs="Consolas"/>
+                <w:color w:val="000000"/>
+                <w:sz w:val="20"/>
+                <w:szCs w:val="20"/>
+              </w:rPr>
+              <w:t>i</w:t>
+            </w:r>
+            <w:proofErr w:type="spellEnd"/>
+            <w:r>
+              <w:rPr>
+                <w:rFonts w:ascii="Consolas" w:hAnsi="Consolas" w:cs="Consolas"/>
+                <w:color w:val="000000"/>
+                <w:sz w:val="20"/>
+                <w:szCs w:val="20"/>
+              </w:rPr>
+              <w:t>).</w:t>
+            </w:r>
+            <w:proofErr w:type="spellStart"/>
+            <w:r>
+              <w:rPr>
+                <w:rFonts w:ascii="Consolas" w:hAnsi="Consolas" w:cs="Consolas"/>
+                <w:color w:val="000000"/>
+                <w:sz w:val="20"/>
+                <w:szCs w:val="20"/>
+              </w:rPr>
+              <w:t>getFinishTime</w:t>
+            </w:r>
+            <w:proofErr w:type="spellEnd"/>
+            <w:r>
+              <w:rPr>
+                <w:rFonts w:ascii="Consolas" w:hAnsi="Consolas" w:cs="Consolas"/>
+                <w:color w:val="000000"/>
+                <w:sz w:val="20"/>
+                <w:szCs w:val="20"/>
+              </w:rPr>
+              <w:t xml:space="preserve">() &gt; </w:t>
+            </w:r>
+            <w:proofErr w:type="spellStart"/>
+            <w:r>
+              <w:rPr>
+                <w:rFonts w:ascii="Consolas" w:hAnsi="Consolas" w:cs="Consolas"/>
+                <w:color w:val="000000"/>
+                <w:sz w:val="20"/>
+                <w:szCs w:val="20"/>
+              </w:rPr>
+              <w:t>timeDifference</w:t>
+            </w:r>
+            <w:proofErr w:type="spellEnd"/>
+            <w:r>
+              <w:rPr>
+                <w:rFonts w:ascii="Consolas" w:hAnsi="Consolas" w:cs="Consolas"/>
+                <w:color w:val="000000"/>
+                <w:sz w:val="20"/>
+                <w:szCs w:val="20"/>
+              </w:rPr>
+              <w:t>)) {</w:t>
+            </w:r>
+          </w:p>
+          <w:p>
+            <w:pPr>
+              <w:autoSpaceDE w:val="0"/>
+              <w:autoSpaceDN w:val="0"/>
+              <w:adjustRightInd w:val="0"/>
+              <w:rPr>
+                <w:rFonts w:ascii="Consolas" w:hAnsi="Consolas" w:cs="Consolas"/>
+                <w:sz w:val="20"/>
+                <w:szCs w:val="20"/>
+              </w:rPr>
+            </w:pPr>
+            <w:r>
+              <w:rPr>
+                <w:rFonts w:ascii="Consolas" w:hAnsi="Consolas" w:cs="Consolas"/>
+                <w:color w:val="000000"/>
+                <w:sz w:val="20"/>
+                <w:szCs w:val="20"/>
+              </w:rPr>
+              <w:tab/>
+            </w:r>
+            <w:r>
+              <w:rPr>
+                <w:rFonts w:ascii="Consolas" w:hAnsi="Consolas" w:cs="Consolas"/>
+                <w:color w:val="000000"/>
+                <w:sz w:val="20"/>
+                <w:szCs w:val="20"/>
+              </w:rPr>
+              <w:tab/>
+            </w:r>
+            <w:r>
+              <w:rPr>
+                <w:rFonts w:ascii="Consolas" w:hAnsi="Consolas" w:cs="Consolas"/>
+                <w:color w:val="000000"/>
+                <w:sz w:val="20"/>
+                <w:szCs w:val="20"/>
+              </w:rPr>
+              <w:tab/>
+            </w:r>
+            <w:r>
+              <w:rPr>
+                <w:rFonts w:ascii="Consolas" w:hAnsi="Consolas" w:cs="Consolas"/>
+                <w:color w:val="000000"/>
+                <w:sz w:val="20"/>
+                <w:szCs w:val="20"/>
+              </w:rPr>
+              <w:tab/>
+            </w:r>
+            <w:proofErr w:type="spellStart"/>
+            <w:r>
+              <w:rPr>
+                <w:rFonts w:ascii="Consolas" w:hAnsi="Consolas" w:cs="Consolas"/>
+                <w:b/>
+                <w:bCs/>
+                <w:color w:val="7F0055"/>
+                <w:sz w:val="20"/>
+                <w:szCs w:val="20"/>
+              </w:rPr>
+              <w:t>this</w:t>
+            </w:r>
+            <w:r>
+              <w:rPr>
+                <w:rFonts w:ascii="Consolas" w:hAnsi="Consolas" w:cs="Consolas"/>
+                <w:color w:val="000000"/>
+                <w:sz w:val="20"/>
+                <w:szCs w:val="20"/>
+              </w:rPr>
+              <w:t>.</w:t>
+            </w:r>
+            <w:r>
+              <w:rPr>
+                <w:rFonts w:ascii="Consolas" w:hAnsi="Consolas" w:cs="Consolas"/>
+                <w:color w:val="0000C0"/>
+                <w:sz w:val="20"/>
+                <w:szCs w:val="20"/>
+              </w:rPr>
+              <w:t>fulfilled</w:t>
+            </w:r>
+            <w:proofErr w:type="spellEnd"/>
+            <w:r>
+              <w:rPr>
+                <w:rFonts w:ascii="Consolas" w:hAnsi="Consolas" w:cs="Consolas"/>
+                <w:color w:val="000000"/>
+                <w:sz w:val="20"/>
+                <w:szCs w:val="20"/>
+              </w:rPr>
+              <w:t xml:space="preserve"> = </w:t>
+            </w:r>
+            <w:r>
+              <w:rPr>
+                <w:rFonts w:ascii="Consolas" w:hAnsi="Consolas" w:cs="Consolas"/>
+                <w:b/>
+                <w:bCs/>
+                <w:color w:val="7F0055"/>
+                <w:sz w:val="20"/>
+                <w:szCs w:val="20"/>
+              </w:rPr>
+              <w:t>false</w:t>
+            </w:r>
+            <w:r>
+              <w:rPr>
+                <w:rFonts w:ascii="Consolas" w:hAnsi="Consolas" w:cs="Consolas"/>
+                <w:color w:val="000000"/>
+                <w:sz w:val="20"/>
+                <w:szCs w:val="20"/>
+              </w:rPr>
+              <w:t>;</w:t>
+            </w:r>
+          </w:p>
+          <w:p>
+            <w:pPr>
+              <w:autoSpaceDE w:val="0"/>
+              <w:autoSpaceDN w:val="0"/>
+              <w:adjustRightInd w:val="0"/>
+              <w:rPr>
+                <w:rFonts w:ascii="Consolas" w:hAnsi="Consolas" w:cs="Consolas"/>
+                <w:sz w:val="20"/>
+                <w:szCs w:val="20"/>
+              </w:rPr>
+            </w:pPr>
+            <w:r>
+              <w:rPr>
+                <w:rFonts w:ascii="Consolas" w:hAnsi="Consolas" w:cs="Consolas"/>
+                <w:color w:val="000000"/>
+                <w:sz w:val="20"/>
+                <w:szCs w:val="20"/>
+              </w:rPr>
+              <w:tab/>
+            </w:r>
+            <w:r>
+              <w:rPr>
+                <w:rFonts w:ascii="Consolas" w:hAnsi="Consolas" w:cs="Consolas"/>
+                <w:color w:val="000000"/>
+                <w:sz w:val="20"/>
+                <w:szCs w:val="20"/>
+              </w:rPr>
+              <w:tab/>
+            </w:r>
+            <w:r>
+              <w:rPr>
+                <w:rFonts w:ascii="Consolas" w:hAnsi="Consolas" w:cs="Consolas"/>
+                <w:color w:val="000000"/>
+                <w:sz w:val="20"/>
+                <w:szCs w:val="20"/>
+              </w:rPr>
+              <w:tab/>
+            </w:r>
+            <w:r>
+              <w:rPr>
+                <w:rFonts w:ascii="Consolas" w:hAnsi="Consolas" w:cs="Consolas"/>
+                <w:color w:val="000000"/>
+                <w:sz w:val="20"/>
+                <w:szCs w:val="20"/>
+              </w:rPr>
+              <w:tab/>
+            </w:r>
+            <w:r>
+              <w:rPr>
+                <w:rFonts w:ascii="Consolas" w:hAnsi="Consolas" w:cs="Consolas"/>
+                <w:b/>
+                <w:bCs/>
+                <w:color w:val="7F0055"/>
+                <w:sz w:val="20"/>
+                <w:szCs w:val="20"/>
+              </w:rPr>
+              <w:t>break</w:t>
+            </w:r>
+            <w:r>
+              <w:rPr>
+                <w:rFonts w:ascii="Consolas" w:hAnsi="Consolas" w:cs="Consolas"/>
+                <w:color w:val="000000"/>
+                <w:sz w:val="20"/>
+                <w:szCs w:val="20"/>
+              </w:rPr>
+              <w:t>;</w:t>
+            </w:r>
+          </w:p>
+          <w:p>
+            <w:pPr>
+              <w:autoSpaceDE w:val="0"/>
+              <w:autoSpaceDN w:val="0"/>
+              <w:adjustRightInd w:val="0"/>
+              <w:rPr>
+                <w:rFonts w:ascii="Consolas" w:hAnsi="Consolas" w:cs="Consolas"/>
+                <w:sz w:val="20"/>
+                <w:szCs w:val="20"/>
+              </w:rPr>
+            </w:pPr>
+            <w:r>
+              <w:rPr>
+                <w:rFonts w:ascii="Consolas" w:hAnsi="Consolas" w:cs="Consolas"/>
+                <w:color w:val="000000"/>
+                <w:sz w:val="20"/>
+                <w:szCs w:val="20"/>
+              </w:rPr>
+              <w:tab/>
+            </w:r>
+            <w:r>
+              <w:rPr>
+                <w:rFonts w:ascii="Consolas" w:hAnsi="Consolas" w:cs="Consolas"/>
+                <w:color w:val="000000"/>
+                <w:sz w:val="20"/>
+                <w:szCs w:val="20"/>
+              </w:rPr>
+              <w:tab/>
+            </w:r>
+            <w:r>
+              <w:rPr>
+                <w:rFonts w:ascii="Consolas" w:hAnsi="Consolas" w:cs="Consolas"/>
+                <w:color w:val="000000"/>
+                <w:sz w:val="20"/>
+                <w:szCs w:val="20"/>
+              </w:rPr>
+              <w:tab/>
+              <w:t>}</w:t>
+            </w:r>
+          </w:p>
+          <w:p>
+            <w:pPr>
+              <w:autoSpaceDE w:val="0"/>
+              <w:autoSpaceDN w:val="0"/>
+              <w:adjustRightInd w:val="0"/>
+              <w:rPr>
+                <w:rFonts w:ascii="Consolas" w:hAnsi="Consolas" w:cs="Consolas"/>
+                <w:sz w:val="20"/>
+                <w:szCs w:val="20"/>
+              </w:rPr>
+            </w:pPr>
+            <w:r>
+              <w:rPr>
+                <w:rFonts w:ascii="Consolas" w:hAnsi="Consolas" w:cs="Consolas"/>
+                <w:color w:val="000000"/>
+                <w:sz w:val="20"/>
+                <w:szCs w:val="20"/>
+              </w:rPr>
+              <w:tab/>
+            </w:r>
+            <w:r>
+              <w:rPr>
+                <w:rFonts w:ascii="Consolas" w:hAnsi="Consolas" w:cs="Consolas"/>
+                <w:color w:val="000000"/>
+                <w:sz w:val="20"/>
+                <w:szCs w:val="20"/>
+              </w:rPr>
+              <w:tab/>
+              <w:t>}</w:t>
+            </w:r>
+          </w:p>
+          <w:p>
+            <w:r>
+              <w:rPr>
+                <w:rFonts w:ascii="Consolas" w:hAnsi="Consolas" w:cs="Consolas"/>
+                <w:color w:val="000000"/>
+                <w:sz w:val="20"/>
+                <w:szCs w:val="20"/>
+              </w:rPr>
+              <w:tab/>
+              <w:t>}</w:t>
+            </w:r>
+          </w:p>
+        </w:tc>
+      </w:tr>
+    </w:tbl>
+    <w:p/>
     <w:p/>
     <w:sectPr>
       <w:pgSz w:w="11907" w:h="16839" w:code="9"/>

</xml_diff>